<commit_message>
Updated Task2 for the legal class. Submitted the Task for review
</commit_message>
<xml_diff>
--- a/LegalIssuesinInformationSecurity_C841/Task2/C841 Task 2 Template (IHP4).docx
+++ b/LegalIssuesinInformationSecurity_C841/Task2/C841 Task 2 Template (IHP4).docx
@@ -34,7 +34,7 @@
                     <pic:cNvPicPr/>
                   </pic:nvPicPr>
                   <pic:blipFill>
-                    <a:blip r:embed="rId5" cstate="print">
+                    <a:blip r:embed="rId6" cstate="print">
                       <a:extLst>
                         <a:ext uri="{28A0092B-C50C-407E-A947-70E740481C1C}">
                           <a14:useLocalDpi xmlns:a14="http://schemas.microsoft.com/office/drawing/2010/main" val="0"/>
@@ -140,23 +140,7 @@
           <w:sz w:val="32"/>
           <w:szCs w:val="32"/>
         </w:rPr>
-        <w:t>[</w:t>
-      </w:r>
-      <w:r>
-        <w:rPr>
-          <w:b/>
-          <w:bCs/>
-          <w:sz w:val="32"/>
-          <w:szCs w:val="32"/>
-        </w:rPr>
-        <w:t>Your Name here</w:t>
-      </w:r>
-      <w:r>
-        <w:rPr>
-          <w:sz w:val="32"/>
-          <w:szCs w:val="32"/>
-        </w:rPr>
-        <w:t>]</w:t>
+        <w:t>Matthew Lorenzen</w:t>
       </w:r>
     </w:p>
     <w:p>
@@ -380,203 +364,209 @@
     </w:p>
     <w:p>
       <w:pPr>
+        <w:spacing w:line="480" w:lineRule="auto"/>
+        <w:rPr>
+          <w:b/>
+          <w:bCs/>
+        </w:rPr>
+      </w:pPr>
+      <w:r>
+        <w:rPr>
+          <w:b/>
+          <w:bCs/>
+        </w:rPr>
+        <w:t>Example One:</w:t>
+      </w:r>
+    </w:p>
+    <w:p>
+      <w:pPr>
+        <w:spacing w:line="480" w:lineRule="auto"/>
+        <w:ind w:firstLine="720"/>
+      </w:pPr>
+      <w:r>
+        <w:t xml:space="preserve">At eBay, the principal of separation of duties is heavy enforced. This is due to eBay needing to remain compliant for PCI-DSS. Each business unit with eBay is isolated from each other. This forces team to engage the appropriate people and follow the processes and governance in place to protect not only the company but the employees as well. In comparison, the business unit in the case study did not enforce separation of duties and was able to create, modify, and manipulate customer information including sales. This helps move the compliance from a “check the box” action once a year to being an “ethical guideline” where eBay employees understand separation of duties is there to protect the customers and if we act ethically, we do just that, all while improving the customer experience. </w:t>
+      </w:r>
+      <w:r>
+        <w:t xml:space="preserve">As eBay customers know when they need </w:t>
+      </w:r>
+      <w:r>
+        <w:t>assistance,</w:t>
+      </w:r>
+      <w:r>
+        <w:t xml:space="preserve"> they </w:t>
+      </w:r>
+      <w:r>
+        <w:t>can</w:t>
+      </w:r>
+      <w:r>
+        <w:t xml:space="preserve"> “trust” what is being done and how their information is handled.</w:t>
+      </w:r>
+    </w:p>
+    <w:p>
+      <w:pPr>
+        <w:spacing w:line="480" w:lineRule="auto"/>
+        <w:rPr>
+          <w:b/>
+          <w:bCs/>
+        </w:rPr>
+      </w:pPr>
+      <w:r>
+        <w:rPr>
+          <w:b/>
+          <w:bCs/>
+        </w:rPr>
+        <w:t>Example Two:</w:t>
+      </w:r>
+    </w:p>
+    <w:p>
+      <w:pPr>
         <w:spacing w:after="0" w:line="480" w:lineRule="auto"/>
         <w:ind w:firstLine="720"/>
       </w:pPr>
       <w:r>
-        <w:rPr>
-          <w:rFonts w:cstheme="minorHAnsi"/>
-        </w:rPr>
-        <w:t>Identify</w:t>
+        <w:t>The next ethical issue I see is TechFite using a computer to do harm</w:t>
+      </w:r>
+      <w:r>
+        <w:t xml:space="preserve"> this goes against EC Council’s guideline of “Neither associate with malicious hackers nor engage in any malicious activities,”</w:t>
+      </w:r>
+      <w:r>
+        <w:t xml:space="preserve"> many organizations practice the ethical approach like that of a doctor, “Do not use a computer to harm other people</w:t>
+      </w:r>
+      <w:r>
+        <w:t>.”</w:t>
       </w:r>
       <w:r>
         <w:t xml:space="preserve"> </w:t>
       </w:r>
       <w:r>
-        <w:t xml:space="preserve">an </w:t>
-      </w:r>
-      <w:r>
-        <w:t>organization other than th</w:t>
-      </w:r>
-      <w:r>
-        <w:t>ose listed in the case study</w:t>
-      </w:r>
-      <w:r>
-        <w:t xml:space="preserve">. From that organization’s </w:t>
-      </w:r>
-      <w:r>
-        <w:t>code of ethics</w:t>
-      </w:r>
-      <w:r>
         <w:t xml:space="preserve"> </w:t>
       </w:r>
       <w:r>
-        <w:t xml:space="preserve">document or </w:t>
-      </w:r>
-      <w:r>
-        <w:t>listing</w:t>
-      </w:r>
-      <w:r>
-        <w:t>, select and discuss</w:t>
-      </w:r>
-      <w:r>
-        <w:t xml:space="preserve"> a specific </w:t>
-      </w:r>
-      <w:r>
-        <w:t>guideline</w:t>
-      </w:r>
-      <w:r>
-        <w:t xml:space="preserve"> related to information security</w:t>
-      </w:r>
-      <w:r>
-        <w:t xml:space="preserve"> that </w:t>
-      </w:r>
-      <w:r>
-        <w:t xml:space="preserve">would apply to specific activity you observed in the case study. </w:t>
-      </w:r>
-      <w:r>
-        <w:t>Present the selected guideline as an “</w:t>
-      </w:r>
-      <w:r>
-        <w:rPr>
-          <w:b/>
-          <w:bCs/>
-        </w:rPr>
-        <w:t>ethical guideline</w:t>
-      </w:r>
-      <w:r>
-        <w:t>” OR “</w:t>
-      </w:r>
-      <w:r>
-        <w:rPr>
-          <w:b/>
-          <w:bCs/>
-        </w:rPr>
-        <w:t>ethical standard</w:t>
-      </w:r>
-      <w:r>
-        <w:t>” NOT as a “code of ethics” or anything other than an “</w:t>
-      </w:r>
-      <w:r>
-        <w:rPr>
-          <w:b/>
-          <w:bCs/>
-        </w:rPr>
-        <w:t>ethical guideline</w:t>
-      </w:r>
-      <w:r>
-        <w:t>” OR “</w:t>
-      </w:r>
-      <w:r>
-        <w:rPr>
-          <w:b/>
-          <w:bCs/>
-        </w:rPr>
-        <w:t>ethical standard</w:t>
-      </w:r>
-      <w:r>
-        <w:t xml:space="preserve">”. </w:t>
-      </w:r>
-      <w:r>
-        <w:t xml:space="preserve">Discuss how the guideline </w:t>
-      </w:r>
-      <w:r>
-        <w:t>is applicable</w:t>
-      </w:r>
-      <w:r>
-        <w:t xml:space="preserve"> to the activity</w:t>
-      </w:r>
-      <w:r>
-        <w:t xml:space="preserve"> (how the guideline relates</w:t>
-      </w:r>
-      <w:r>
-        <w:t>, how the guidel</w:t>
-      </w:r>
-      <w:r>
-        <w:t xml:space="preserve">ine could have helped prevent the activity had it been adopted by </w:t>
-      </w:r>
-      <w:proofErr w:type="spellStart"/>
-      <w:r>
-        <w:t>TechFite</w:t>
-      </w:r>
-      <w:proofErr w:type="spellEnd"/>
-      <w:r>
-        <w:t xml:space="preserve"> etc.). </w:t>
-      </w:r>
-      <w:r>
-        <w:t xml:space="preserve"> </w:t>
+        <w:t>(EC-Council Logo)</w:t>
+      </w:r>
+      <w:r>
+        <w:t xml:space="preserve"> This same practice is held at corporations like eBay and the FAANG companies. TechFite used their systems to compromise other machines within and external to their network for gain. This has a direct impact on multiple individuals and companies. </w:t>
+      </w:r>
+    </w:p>
+    <w:p>
+      <w:pPr>
+        <w:rPr>
+          <w:b/>
+          <w:bCs/>
+        </w:rPr>
+      </w:pPr>
+      <w:r>
+        <w:rPr>
+          <w:rFonts w:asciiTheme="majorHAnsi" w:eastAsiaTheme="majorEastAsia" w:hAnsi="Calibri" w:cstheme="majorBidi"/>
+          <w:b/>
+          <w:bCs/>
+          <w:kern w:val="24"/>
+        </w:rPr>
+        <w:t>A2. Unethical Practices</w:t>
+      </w:r>
+    </w:p>
+    <w:p>
+      <w:pPr>
+        <w:spacing w:after="0" w:line="480" w:lineRule="auto"/>
+        <w:rPr>
+          <w:rFonts w:eastAsiaTheme="minorEastAsia" w:hAnsi="Constantia"/>
+          <w:b/>
+          <w:bCs/>
+          <w:color w:val="000000" w:themeColor="text1"/>
+          <w:kern w:val="24"/>
+        </w:rPr>
+      </w:pPr>
+      <w:r>
+        <w:rPr>
+          <w:rFonts w:eastAsiaTheme="minorEastAsia" w:hAnsi="Constantia"/>
+          <w:b/>
+          <w:bCs/>
+          <w:color w:val="000000" w:themeColor="text1"/>
+          <w:kern w:val="24"/>
+        </w:rPr>
+        <w:t>Example One:</w:t>
       </w:r>
     </w:p>
     <w:p>
       <w:pPr>
         <w:spacing w:after="0" w:line="480" w:lineRule="auto"/>
         <w:ind w:firstLine="720"/>
-      </w:pPr>
-      <w:r>
-        <w:rPr>
-          <w:rFonts w:cstheme="minorHAnsi"/>
-        </w:rPr>
-        <w:t>Identify</w:t>
-      </w:r>
-      <w:r>
-        <w:t xml:space="preserve"> a second </w:t>
-      </w:r>
-      <w:r>
-        <w:t xml:space="preserve">specific ethical guideline related to information security and related to the case study from the same </w:t>
-      </w:r>
-      <w:r>
-        <w:t xml:space="preserve">organization </w:t>
-      </w:r>
-      <w:r>
-        <w:t xml:space="preserve">OR a different organization OR somewhere else. </w:t>
-      </w:r>
-      <w:r>
-        <w:t xml:space="preserve">Discuss how the guideline is applicable to </w:t>
-      </w:r>
-      <w:r>
-        <w:t xml:space="preserve">specific activity from </w:t>
-      </w:r>
-      <w:r>
-        <w:t xml:space="preserve">the </w:t>
-      </w:r>
-      <w:r>
-        <w:t xml:space="preserve">case study. </w:t>
-      </w:r>
-      <w:r>
-        <w:t>(</w:t>
-      </w:r>
-      <w:proofErr w:type="gramStart"/>
-      <w:r>
-        <w:t>how</w:t>
-      </w:r>
-      <w:proofErr w:type="gramEnd"/>
-      <w:r>
-        <w:t xml:space="preserve"> the guideline relates, how the guideline could have helped prevent the activity had it been adopted by </w:t>
-      </w:r>
-      <w:proofErr w:type="spellStart"/>
-      <w:r>
-        <w:t>TechFite</w:t>
-      </w:r>
-      <w:proofErr w:type="spellEnd"/>
-      <w:r>
-        <w:t xml:space="preserve"> etc.). </w:t>
-      </w:r>
-    </w:p>
-    <w:p>
-      <w:pPr>
-        <w:rPr>
-          <w:b/>
-          <w:bCs/>
-        </w:rPr>
-      </w:pPr>
-      <w:r>
-        <w:rPr>
-          <w:rFonts w:asciiTheme="majorHAnsi" w:eastAsiaTheme="majorEastAsia" w:hAnsi="Calibri" w:cstheme="majorBidi"/>
-          <w:b/>
-          <w:bCs/>
-          <w:kern w:val="24"/>
-        </w:rPr>
-        <w:t>A2. Unethical Practices</w:t>
+        <w:rPr>
+          <w:rFonts w:eastAsiaTheme="minorEastAsia" w:hAnsi="Constantia"/>
+          <w:color w:val="000000" w:themeColor="text1"/>
+          <w:kern w:val="24"/>
+        </w:rPr>
+      </w:pPr>
+      <w:r>
+        <w:rPr>
+          <w:rFonts w:eastAsiaTheme="minorEastAsia" w:hAnsi="Constantia"/>
+          <w:color w:val="000000" w:themeColor="text1"/>
+          <w:kern w:val="24"/>
+        </w:rPr>
+        <w:lastRenderedPageBreak/>
+        <w:t xml:space="preserve">Carl Jasper had a conflict of interest with Yu Lee. Yu Lee had three companies registered to him in Nevada, Carl Jasper went to school at Standford University with Yu Lee. These three companies had no internet presence, however were paying for services at TechFite. This relationship should have been disclosed as both parties have now both performed actions that may be considered </w:t>
+      </w:r>
+      <w:r>
+        <w:rPr>
+          <w:rFonts w:eastAsiaTheme="minorEastAsia" w:hAnsi="Constantia"/>
+          <w:color w:val="000000" w:themeColor="text1"/>
+          <w:kern w:val="24"/>
+        </w:rPr>
+        <w:t>“</w:t>
+      </w:r>
+      <w:r>
+        <w:rPr>
+          <w:rFonts w:eastAsiaTheme="minorEastAsia" w:hAnsi="Constantia"/>
+          <w:color w:val="000000" w:themeColor="text1"/>
+          <w:kern w:val="24"/>
+        </w:rPr>
+        <w:t>a conflict of interest or otherwise damage the reputation of the employer.</w:t>
+      </w:r>
+      <w:r>
+        <w:rPr>
+          <w:rFonts w:eastAsiaTheme="minorEastAsia" w:hAnsi="Constantia"/>
+          <w:color w:val="000000" w:themeColor="text1"/>
+          <w:kern w:val="24"/>
+        </w:rPr>
+        <w:t>”</w:t>
+      </w:r>
+      <w:r>
+        <w:rPr>
+          <w:rFonts w:eastAsiaTheme="minorEastAsia" w:hAnsi="Constantia"/>
+          <w:color w:val="000000" w:themeColor="text1"/>
+          <w:kern w:val="24"/>
+        </w:rPr>
+        <w:t xml:space="preserve"> </w:t>
+      </w:r>
+      <w:r>
+        <w:rPr>
+          <w:rFonts w:eastAsiaTheme="minorEastAsia" w:hAnsi="Constantia"/>
+          <w:color w:val="000000" w:themeColor="text1"/>
+          <w:kern w:val="24"/>
+        </w:rPr>
+        <w:t>(ISSA International)</w:t>
+      </w:r>
+    </w:p>
+    <w:p>
+      <w:pPr>
+        <w:spacing w:after="0" w:line="480" w:lineRule="auto"/>
+        <w:rPr>
+          <w:rFonts w:eastAsiaTheme="minorEastAsia" w:hAnsi="Constantia"/>
+          <w:b/>
+          <w:bCs/>
+          <w:color w:val="000000" w:themeColor="text1"/>
+          <w:kern w:val="24"/>
+        </w:rPr>
+      </w:pPr>
+      <w:r>
+        <w:rPr>
+          <w:rFonts w:eastAsiaTheme="minorEastAsia" w:hAnsi="Constantia"/>
+          <w:b/>
+          <w:bCs/>
+          <w:color w:val="000000" w:themeColor="text1"/>
+          <w:kern w:val="24"/>
+        </w:rPr>
+        <w:t>Example Two:</w:t>
       </w:r>
     </w:p>
     <w:p>
@@ -595,117 +585,13 @@
           <w:color w:val="000000" w:themeColor="text1"/>
           <w:kern w:val="24"/>
         </w:rPr>
-        <w:t xml:space="preserve">Discuss </w:t>
-      </w:r>
-      <w:r>
-        <w:rPr>
-          <w:rFonts w:eastAsiaTheme="minorEastAsia" w:hAnsi="Constantia"/>
-          <w:color w:val="000000" w:themeColor="text1"/>
-          <w:kern w:val="24"/>
-        </w:rPr>
-        <w:t xml:space="preserve">a specific </w:t>
-      </w:r>
-      <w:r>
-        <w:rPr>
-          <w:rFonts w:eastAsiaTheme="minorEastAsia" w:hAnsi="Constantia"/>
-          <w:color w:val="000000" w:themeColor="text1"/>
-          <w:kern w:val="24"/>
-        </w:rPr>
-        <w:t>behavior/</w:t>
-      </w:r>
-      <w:r>
-        <w:rPr>
-          <w:rFonts w:eastAsiaTheme="minorEastAsia" w:hAnsi="Constantia"/>
-          <w:color w:val="000000" w:themeColor="text1"/>
-          <w:kern w:val="24"/>
-        </w:rPr>
-        <w:t xml:space="preserve">omission of behavior you observed </w:t>
-      </w:r>
-      <w:r>
-        <w:rPr>
-          <w:rFonts w:eastAsiaTheme="minorEastAsia" w:hAnsi="Constantia"/>
-          <w:color w:val="000000" w:themeColor="text1"/>
-          <w:kern w:val="24"/>
-        </w:rPr>
-        <w:t xml:space="preserve">and the unethical </w:t>
-      </w:r>
-      <w:r>
-        <w:rPr>
-          <w:rFonts w:eastAsiaTheme="minorEastAsia" w:hAnsi="Constantia"/>
-          <w:kern w:val="24"/>
-        </w:rPr>
-        <w:t>practice</w:t>
-      </w:r>
-      <w:r>
-        <w:rPr>
-          <w:rFonts w:eastAsiaTheme="minorEastAsia" w:hAnsi="Constantia"/>
-          <w:color w:val="000000" w:themeColor="text1"/>
-          <w:kern w:val="24"/>
-        </w:rPr>
-        <w:t xml:space="preserve"> it fostered</w:t>
-      </w:r>
-      <w:r>
-        <w:rPr>
-          <w:rFonts w:eastAsiaTheme="minorEastAsia" w:hAnsi="Constantia"/>
-          <w:color w:val="000000" w:themeColor="text1"/>
-          <w:kern w:val="24"/>
-        </w:rPr>
-        <w:t xml:space="preserve">. Be sure to </w:t>
-      </w:r>
-      <w:r>
-        <w:rPr>
-          <w:rFonts w:eastAsiaTheme="minorEastAsia" w:hAnsi="Constantia"/>
-          <w:color w:val="000000" w:themeColor="text1"/>
-          <w:kern w:val="24"/>
-        </w:rPr>
-        <w:t xml:space="preserve">discuss who the </w:t>
-      </w:r>
-      <w:r>
-        <w:rPr>
-          <w:rFonts w:eastAsiaTheme="minorEastAsia" w:hAnsi="Constantia"/>
-          <w:color w:val="000000" w:themeColor="text1"/>
-          <w:kern w:val="24"/>
-        </w:rPr>
-        <w:t xml:space="preserve">specific </w:t>
-      </w:r>
-      <w:r>
-        <w:rPr>
-          <w:rFonts w:eastAsiaTheme="minorEastAsia" w:hAnsi="Constantia"/>
-          <w:kern w:val="24"/>
-        </w:rPr>
-        <w:t>actor</w:t>
-      </w:r>
-      <w:r>
-        <w:rPr>
-          <w:rFonts w:eastAsiaTheme="minorEastAsia" w:hAnsi="Constantia"/>
-          <w:color w:val="000000" w:themeColor="text1"/>
-          <w:kern w:val="24"/>
-        </w:rPr>
-        <w:t xml:space="preserve">(s) who </w:t>
-      </w:r>
-      <w:r>
-        <w:rPr>
-          <w:rFonts w:eastAsiaTheme="minorEastAsia" w:hAnsi="Constantia"/>
-          <w:color w:val="000000" w:themeColor="text1"/>
-          <w:kern w:val="24"/>
-        </w:rPr>
-        <w:t>exhibited</w:t>
-      </w:r>
-      <w:r>
-        <w:rPr>
-          <w:rFonts w:eastAsiaTheme="minorEastAsia" w:hAnsi="Constantia"/>
-          <w:color w:val="000000" w:themeColor="text1"/>
-          <w:kern w:val="24"/>
-        </w:rPr>
-        <w:t xml:space="preserve"> the behavior</w:t>
-      </w:r>
-      <w:r>
-        <w:rPr>
-          <w:rFonts w:eastAsiaTheme="minorEastAsia" w:hAnsi="Constantia"/>
-          <w:color w:val="000000" w:themeColor="text1"/>
-          <w:kern w:val="24"/>
-        </w:rPr>
-        <w:t xml:space="preserve"> were.</w:t>
+        <w:t xml:space="preserve">Sarah Miller, was using the TechFite systems to perform scans of internal and external computers in a malicious manner. </w:t>
+      </w:r>
+      <w:r>
+        <w:t>(EC-Council Logo</w:t>
+      </w:r>
+      <w:r>
+        <w:t xml:space="preserve">) Sarah Miller engaged in malicious activities, this ties back to the EC Council guideline related to “associating with or engaging in malicious activities.” </w:t>
       </w:r>
     </w:p>
     <w:p>
@@ -716,1243 +602,895 @@
           <w:color w:val="0F6FC6"/>
         </w:rPr>
       </w:pPr>
-      <w:r>
-        <w:rPr>
-          <w:rFonts w:eastAsiaTheme="minorEastAsia" w:hAnsi="Constantia"/>
+    </w:p>
+    <w:p>
+      <w:pPr>
+        <w:rPr>
+          <w:b/>
+          <w:bCs/>
           <w:color w:val="000000" w:themeColor="text1"/>
-          <w:kern w:val="24"/>
-        </w:rPr>
-        <w:t xml:space="preserve">Discuss </w:t>
-      </w:r>
-      <w:r>
-        <w:rPr>
-          <w:rFonts w:eastAsiaTheme="minorEastAsia" w:hAnsi="Constantia"/>
+        </w:rPr>
+      </w:pPr>
+      <w:r>
+        <w:rPr>
+          <w:b/>
+          <w:bCs/>
           <w:color w:val="000000" w:themeColor="text1"/>
-          <w:kern w:val="24"/>
-        </w:rPr>
-        <w:t xml:space="preserve">a second specific behavior/omission of behavior you observed </w:t>
-      </w:r>
-      <w:r>
-        <w:rPr>
-          <w:rFonts w:eastAsiaTheme="minorEastAsia" w:hAnsi="Constantia"/>
+        </w:rPr>
+        <w:t xml:space="preserve">A3. </w:t>
+      </w:r>
+      <w:r>
+        <w:rPr>
+          <w:b/>
+          <w:bCs/>
           <w:color w:val="000000" w:themeColor="text1"/>
-          <w:kern w:val="24"/>
-        </w:rPr>
-        <w:t xml:space="preserve">and the unethical </w:t>
-      </w:r>
-      <w:r>
-        <w:rPr>
-          <w:rFonts w:eastAsiaTheme="minorEastAsia" w:hAnsi="Constantia"/>
-          <w:kern w:val="24"/>
-        </w:rPr>
-        <w:t>practice</w:t>
-      </w:r>
-      <w:r>
-        <w:rPr>
-          <w:rFonts w:eastAsiaTheme="minorEastAsia" w:hAnsi="Constantia"/>
-          <w:color w:val="000000" w:themeColor="text1"/>
-          <w:kern w:val="24"/>
-        </w:rPr>
-        <w:t xml:space="preserve"> it fostered</w:t>
-      </w:r>
-      <w:r>
-        <w:rPr>
-          <w:rFonts w:eastAsiaTheme="minorEastAsia" w:hAnsi="Constantia"/>
-          <w:color w:val="000000" w:themeColor="text1"/>
-          <w:kern w:val="24"/>
-        </w:rPr>
-        <w:t xml:space="preserve">. Be sure to discuss who the </w:t>
-      </w:r>
-      <w:r>
-        <w:rPr>
-          <w:rFonts w:eastAsiaTheme="minorEastAsia" w:hAnsi="Constantia"/>
-          <w:color w:val="000000" w:themeColor="text1"/>
-          <w:kern w:val="24"/>
-        </w:rPr>
-        <w:t xml:space="preserve">specific </w:t>
-      </w:r>
-      <w:r>
-        <w:rPr>
-          <w:rFonts w:eastAsiaTheme="minorEastAsia" w:hAnsi="Constantia"/>
-          <w:kern w:val="24"/>
-        </w:rPr>
-        <w:t>actor</w:t>
-      </w:r>
-      <w:r>
-        <w:rPr>
-          <w:rFonts w:eastAsiaTheme="minorEastAsia" w:hAnsi="Constantia"/>
-          <w:color w:val="000000" w:themeColor="text1"/>
-          <w:kern w:val="24"/>
-        </w:rPr>
-        <w:t xml:space="preserve">(s) who </w:t>
-      </w:r>
-      <w:r>
-        <w:rPr>
-          <w:rFonts w:eastAsiaTheme="minorEastAsia" w:hAnsi="Constantia"/>
-          <w:color w:val="000000" w:themeColor="text1"/>
-          <w:kern w:val="24"/>
-        </w:rPr>
-        <w:t>exhibited</w:t>
-      </w:r>
-      <w:r>
-        <w:rPr>
-          <w:rFonts w:eastAsiaTheme="minorEastAsia" w:hAnsi="Constantia"/>
-          <w:color w:val="000000" w:themeColor="text1"/>
-          <w:kern w:val="24"/>
-        </w:rPr>
-        <w:t xml:space="preserve"> the behavior</w:t>
-      </w:r>
-      <w:r>
-        <w:rPr>
-          <w:rFonts w:eastAsiaTheme="minorEastAsia" w:hAnsi="Constantia"/>
-          <w:color w:val="000000" w:themeColor="text1"/>
-          <w:kern w:val="24"/>
-        </w:rPr>
-        <w:t xml:space="preserve"> were.</w:t>
-      </w:r>
-    </w:p>
-    <w:p>
-      <w:pPr>
-        <w:rPr>
-          <w:b/>
-          <w:bCs/>
-          <w:color w:val="000000" w:themeColor="text1"/>
-        </w:rPr>
-      </w:pPr>
-      <w:r>
-        <w:rPr>
-          <w:b/>
-          <w:bCs/>
-          <w:color w:val="000000" w:themeColor="text1"/>
-        </w:rPr>
-        <w:t xml:space="preserve">A3. </w:t>
-      </w:r>
-      <w:r>
-        <w:rPr>
-          <w:b/>
-          <w:bCs/>
-          <w:color w:val="000000" w:themeColor="text1"/>
         </w:rPr>
         <w:t>Factors</w:t>
+      </w:r>
+    </w:p>
+    <w:p>
+      <w:pPr>
+        <w:spacing w:after="0" w:line="480" w:lineRule="auto"/>
+        <w:rPr>
+          <w:b/>
+          <w:bCs/>
+        </w:rPr>
+      </w:pPr>
+      <w:r>
+        <w:rPr>
+          <w:b/>
+          <w:bCs/>
+        </w:rPr>
+        <w:t>Example One:</w:t>
       </w:r>
     </w:p>
     <w:p>
       <w:pPr>
         <w:spacing w:after="0" w:line="480" w:lineRule="auto"/>
         <w:ind w:firstLine="720"/>
-        <w:rPr>
+      </w:pPr>
+      <w:r>
+        <w:t xml:space="preserve">Sarah Miller’s behaviors and actions as a senior analyst were inappropriate and had direct influence on Megan Rogers and Jack Hudson. With Sarah being in a position of influence, Megan and Jack felt comfortable enough to perform similar activities acting un-ethically. </w:t>
+      </w:r>
+      <w:r>
+        <w:t>T</w:t>
+      </w:r>
+      <w:r>
+        <w:t>his ties back to the EC Council guideline related to “associating with or engaging in malicious activities</w:t>
+      </w:r>
+      <w:r>
+        <w:t>.”</w:t>
+      </w:r>
+    </w:p>
+    <w:p>
+      <w:pPr>
+        <w:spacing w:after="0" w:line="480" w:lineRule="auto"/>
+        <w:rPr>
+          <w:b/>
+          <w:bCs/>
           <w:i/>
           <w:iCs/>
         </w:rPr>
       </w:pPr>
       <w:r>
         <w:rPr>
+          <w:b/>
+          <w:bCs/>
+        </w:rPr>
+        <w:t>Example Two:</w:t>
+      </w:r>
+      <w:r>
+        <w:rPr>
+          <w:b/>
+          <w:bCs/>
           <w:i/>
           <w:iCs/>
         </w:rPr>
-        <w:t xml:space="preserve">Discuss a </w:t>
+        <w:t xml:space="preserve"> </w:t>
+      </w:r>
+    </w:p>
+    <w:p>
+      <w:pPr>
+        <w:spacing w:after="0" w:line="480" w:lineRule="auto"/>
+        <w:ind w:firstLine="720"/>
+        <w:rPr>
+          <w:b/>
+          <w:bCs/>
+        </w:rPr>
+      </w:pPr>
+      <w:r>
+        <w:t>Carl Jaspers and Nadia Johnson – Carl Jaspers would give Nadia’s boss, the CISO positive feedback for annual reviews, where Nadia would receive increases in compensation. Nadia and Jaspers are frequently seen at social gatherings and sharing gifts. This is un-ethical as Jaspers could actions could easily be interpreted as “bribery” or “quid-pro-quo</w:t>
+      </w:r>
+      <w:r>
+        <w:t>,”</w:t>
+      </w:r>
+      <w:r>
+        <w:t xml:space="preserve"> to entice Nadia into overlooking security events that could be related to the malicious activities. </w:t>
+      </w:r>
+    </w:p>
+    <w:p>
+      <w:pPr>
+        <w:rPr>
+          <w:b/>
+          <w:bCs/>
+        </w:rPr>
+      </w:pPr>
+      <w:r>
+        <w:rPr>
+          <w:b/>
+          <w:bCs/>
+        </w:rPr>
+        <w:t>B1. Information Security Policies</w:t>
+      </w:r>
+      <w:r>
+        <w:t xml:space="preserve"> </w:t>
+      </w:r>
+      <w:r>
+        <w:t xml:space="preserve"> </w:t>
+      </w:r>
+    </w:p>
+    <w:p>
+      <w:pPr>
+        <w:spacing w:after="0" w:line="480" w:lineRule="auto"/>
+        <w:rPr>
+          <w:b/>
+          <w:bCs/>
+        </w:rPr>
+      </w:pPr>
+      <w:r>
+        <w:rPr>
+          <w:b/>
+          <w:bCs/>
+        </w:rPr>
+        <w:t>Example One:</w:t>
+      </w:r>
+    </w:p>
+    <w:p>
+      <w:pPr>
+        <w:spacing w:after="0" w:line="480" w:lineRule="auto"/>
+        <w:ind w:firstLine="720"/>
+      </w:pPr>
+      <w:r>
+        <w:lastRenderedPageBreak/>
+        <w:t xml:space="preserve">The first policy that would have provided preventative measures within TechFite would be “Network Security Policy.” This is due to the BI unit having the ability to use Metasploit to scan machines at other companies, a good Network Security Policy would include network monitoring that would trigger an alert for malicious traffic if a Metasploit scan was kicked off from within the network. This would have significantly reduced the threat to those external companies’ intellectual property as well. </w:t>
+      </w:r>
+    </w:p>
+    <w:p>
+      <w:pPr>
+        <w:spacing w:after="0" w:line="480" w:lineRule="auto"/>
+        <w:rPr>
+          <w:b/>
+          <w:bCs/>
+        </w:rPr>
+      </w:pPr>
+      <w:r>
+        <w:rPr>
+          <w:b/>
+          <w:bCs/>
+        </w:rPr>
+        <w:t>Example Two:</w:t>
+      </w:r>
+    </w:p>
+    <w:p>
+      <w:pPr>
+        <w:spacing w:after="0" w:line="480" w:lineRule="auto"/>
+        <w:ind w:firstLine="720"/>
+      </w:pPr>
+      <w:r>
+        <w:t xml:space="preserve">The second security policy that would have benefit TechFite would have been an “Firewall Policy.” With a properly configured “Firewall Policy” in place, those participating in scanning external companies’ traffic would have been detected by most next generation firewalls and dropped. This would have provided not only a security measure to potentially stop the malicious activity, but would also provide a layer of event detection to alert the Security Analysts to the events. </w:t>
+      </w:r>
+    </w:p>
+    <w:p>
+      <w:pPr>
+        <w:rPr>
+          <w:b/>
+          <w:bCs/>
+        </w:rPr>
+      </w:pPr>
+      <w:r>
+        <w:rPr>
+          <w:b/>
+          <w:bCs/>
+        </w:rPr>
+        <w:t>B</w:t>
+      </w:r>
+      <w:r>
+        <w:rPr>
+          <w:b/>
+          <w:bCs/>
+        </w:rPr>
+        <w:t>2. SATE Components</w:t>
+      </w:r>
+    </w:p>
+    <w:p>
+      <w:pPr>
+        <w:spacing w:after="0" w:line="480" w:lineRule="auto"/>
+        <w:rPr>
+          <w:b/>
+          <w:bCs/>
+        </w:rPr>
+      </w:pPr>
+      <w:r>
+        <w:rPr>
+          <w:b/>
+          <w:bCs/>
+        </w:rPr>
+        <w:t>Example One:</w:t>
+      </w:r>
+    </w:p>
+    <w:p>
+      <w:pPr>
+        <w:spacing w:after="0" w:line="480" w:lineRule="auto"/>
+        <w:rPr>
+          <w:rFonts w:eastAsiaTheme="minorEastAsia" w:cstheme="minorHAnsi"/>
+          <w:color w:val="000000" w:themeColor="text1"/>
+          <w:kern w:val="24"/>
+        </w:rPr>
+      </w:pPr>
+      <w:r>
+        <w:rPr>
+          <w:rFonts w:eastAsiaTheme="minorEastAsia" w:cstheme="minorHAnsi"/>
+          <w:color w:val="000000" w:themeColor="text1"/>
+          <w:kern w:val="24"/>
+        </w:rPr>
+        <w:t>The first component I would choose would be the “who will participate in the training</w:t>
+      </w:r>
+      <w:proofErr w:type="gramStart"/>
+      <w:r>
+        <w:rPr>
+          <w:rFonts w:eastAsiaTheme="minorEastAsia" w:cstheme="minorHAnsi"/>
+          <w:color w:val="000000" w:themeColor="text1"/>
+          <w:kern w:val="24"/>
+        </w:rPr>
+        <w:t>”,</w:t>
+      </w:r>
+      <w:proofErr w:type="gramEnd"/>
+      <w:r>
+        <w:rPr>
+          <w:rFonts w:eastAsiaTheme="minorEastAsia" w:cstheme="minorHAnsi"/>
+          <w:color w:val="000000" w:themeColor="text1"/>
+          <w:kern w:val="24"/>
+        </w:rPr>
+        <w:t xml:space="preserve"> I feel that all employees should be required to take the SATE training. A blanket coverage to ensure all individuals within TechFite have the same base-level of training. This removes ambiguity surrounding who has been trained and who has not been. </w:t>
+      </w:r>
+    </w:p>
+    <w:p>
+      <w:pPr>
+        <w:spacing w:after="0" w:line="480" w:lineRule="auto"/>
+        <w:rPr>
+          <w:b/>
+          <w:bCs/>
+        </w:rPr>
+      </w:pPr>
+      <w:r>
+        <w:rPr>
+          <w:b/>
+          <w:bCs/>
+        </w:rPr>
+        <w:t xml:space="preserve">Example </w:t>
+      </w:r>
+      <w:r>
+        <w:rPr>
+          <w:b/>
+          <w:bCs/>
+        </w:rPr>
+        <w:t>Two</w:t>
+      </w:r>
+      <w:r>
+        <w:rPr>
+          <w:b/>
+          <w:bCs/>
+        </w:rPr>
+        <w:t>:</w:t>
+      </w:r>
+    </w:p>
+    <w:p>
+      <w:pPr>
+        <w:spacing w:after="0" w:line="480" w:lineRule="auto"/>
+      </w:pPr>
+      <w:r>
+        <w:t xml:space="preserve">The second component of SATE that I would choose would be the repercussions for non-compliance, like an acceptable use policy, everyone agrees to it, is expected to adhere to it, and when someone fails to do so, repercussions must be enforced. This can be seen as a fear tactic at times, however taking the time during the training to explain the “why” can clear up any ill feelings. Enforcing the baseline ensures the company and the employees are protected. </w:t>
+      </w:r>
+    </w:p>
+    <w:p>
+      <w:pPr>
+        <w:spacing w:after="0" w:line="480" w:lineRule="auto"/>
+        <w:rPr>
+          <w:b/>
+          <w:bCs/>
+        </w:rPr>
+      </w:pPr>
+      <w:r>
+        <w:rPr>
+          <w:b/>
+          <w:bCs/>
+        </w:rPr>
+        <w:t>B2a. SATE Program</w:t>
+      </w:r>
+      <w:r>
+        <w:rPr>
+          <w:b/>
+          <w:bCs/>
+        </w:rPr>
+        <w:t xml:space="preserve"> Communication</w:t>
+      </w:r>
+    </w:p>
+    <w:p>
+      <w:pPr>
+        <w:spacing w:after="0" w:line="480" w:lineRule="auto"/>
+        <w:ind w:firstLine="720"/>
+        <w:rPr>
+          <w:rFonts w:eastAsiaTheme="minorEastAsia" w:cstheme="minorHAnsi"/>
+          <w:color w:val="000000" w:themeColor="text1"/>
+          <w:kern w:val="24"/>
+        </w:rPr>
+      </w:pPr>
+    </w:p>
+    <w:p>
+      <w:pPr>
+        <w:spacing w:after="0" w:line="480" w:lineRule="auto"/>
+        <w:rPr>
+          <w:rFonts w:cstheme="minorHAnsi"/>
+          <w:color w:val="0BD0D9"/>
+        </w:rPr>
+      </w:pPr>
+      <w:r>
+        <w:rPr>
+          <w:rFonts w:eastAsiaTheme="minorEastAsia" w:cstheme="minorHAnsi"/>
+          <w:color w:val="000000" w:themeColor="text1"/>
+          <w:kern w:val="24"/>
+        </w:rPr>
+        <w:t xml:space="preserve">The SATE program would be communicated via email, directing employees to a work-site such as Workday that can then keep track of who has and has not taken the training. </w:t>
+      </w:r>
+    </w:p>
+    <w:p>
+      <w:pPr>
+        <w:rPr>
+          <w:b/>
+          <w:bCs/>
+        </w:rPr>
+      </w:pPr>
+      <w:r>
+        <w:rPr>
+          <w:b/>
+          <w:bCs/>
+        </w:rPr>
+        <w:t>B2</w:t>
+      </w:r>
+      <w:r>
+        <w:rPr>
+          <w:b/>
+          <w:bCs/>
+        </w:rPr>
+        <w:t>b. SATE Program Justification</w:t>
+      </w:r>
+    </w:p>
+    <w:p>
+      <w:pPr>
+        <w:spacing w:after="0" w:line="480" w:lineRule="auto"/>
+        <w:rPr>
+          <w:rFonts w:eastAsiaTheme="minorEastAsia" w:hAnsi="Constantia"/>
+          <w:kern w:val="24"/>
+        </w:rPr>
+      </w:pPr>
+      <w:r>
+        <w:rPr>
+          <w:rFonts w:eastAsiaTheme="minorEastAsia" w:hAnsi="Constantia"/>
+          <w:b/>
+          <w:bCs/>
+          <w:kern w:val="24"/>
+        </w:rPr>
+        <w:t>Example One:</w:t>
+      </w:r>
+      <w:r>
+        <w:rPr>
+          <w:rFonts w:eastAsiaTheme="minorEastAsia" w:hAnsi="Constantia"/>
+          <w:b/>
+          <w:bCs/>
+          <w:kern w:val="24"/>
+        </w:rPr>
+        <w:t xml:space="preserve"> </w:t>
+      </w:r>
+      <w:r>
+        <w:rPr>
+          <w:rFonts w:eastAsiaTheme="minorEastAsia" w:hAnsi="Constantia"/>
+          <w:kern w:val="24"/>
+        </w:rPr>
+        <w:t xml:space="preserve">The SATE program will help protect TechFite against allegations of </w:t>
+      </w:r>
+      <w:r>
+        <w:rPr>
+          <w:rFonts w:eastAsiaTheme="minorEastAsia" w:hAnsi="Constantia"/>
+          <w:kern w:val="24"/>
+        </w:rPr>
+        <w:t>“</w:t>
+      </w:r>
+      <w:r>
+        <w:rPr>
+          <w:rFonts w:eastAsiaTheme="minorEastAsia" w:hAnsi="Constantia"/>
+          <w:kern w:val="24"/>
+        </w:rPr>
+        <w:t>bribery</w:t>
+      </w:r>
+      <w:r>
+        <w:rPr>
+          <w:rFonts w:eastAsiaTheme="minorEastAsia" w:hAnsi="Constantia"/>
+          <w:kern w:val="24"/>
+        </w:rPr>
+        <w:t>”</w:t>
+      </w:r>
+      <w:r>
+        <w:rPr>
+          <w:rFonts w:eastAsiaTheme="minorEastAsia" w:hAnsi="Constantia"/>
+          <w:kern w:val="24"/>
+        </w:rPr>
+        <w:t xml:space="preserve"> or </w:t>
+      </w:r>
+      <w:r>
+        <w:rPr>
+          <w:rFonts w:eastAsiaTheme="minorEastAsia" w:hAnsi="Constantia"/>
+          <w:kern w:val="24"/>
+        </w:rPr>
+        <w:t>“</w:t>
+      </w:r>
+      <w:r>
+        <w:rPr>
+          <w:rFonts w:eastAsiaTheme="minorEastAsia" w:hAnsi="Constantia"/>
+          <w:kern w:val="24"/>
+        </w:rPr>
+        <w:t>fraternization</w:t>
+      </w:r>
+      <w:r>
+        <w:rPr>
+          <w:rFonts w:eastAsiaTheme="minorEastAsia" w:hAnsi="Constantia"/>
+          <w:kern w:val="24"/>
+        </w:rPr>
+        <w:t>”</w:t>
+      </w:r>
+      <w:r>
+        <w:rPr>
+          <w:rFonts w:eastAsiaTheme="minorEastAsia" w:hAnsi="Constantia"/>
+          <w:kern w:val="24"/>
+        </w:rPr>
+        <w:t xml:space="preserve"> by educating the employees on what is acceptable relations with co-workers. This will help mitigate against the situation between Nadia Johnson and Carl Jasper that could be perceived as fraternization. </w:t>
+      </w:r>
+    </w:p>
+    <w:p>
+      <w:pPr>
+        <w:spacing w:after="0" w:line="480" w:lineRule="auto"/>
+        <w:rPr>
+          <w:rFonts w:eastAsiaTheme="minorEastAsia" w:hAnsi="Constantia"/>
+          <w:kern w:val="24"/>
+        </w:rPr>
+      </w:pPr>
+      <w:r>
+        <w:rPr>
+          <w:rFonts w:eastAsiaTheme="minorEastAsia" w:hAnsi="Constantia"/>
+          <w:b/>
+          <w:bCs/>
+          <w:kern w:val="24"/>
+        </w:rPr>
+        <w:t xml:space="preserve">Example Two: </w:t>
+      </w:r>
+      <w:r>
+        <w:rPr>
+          <w:rFonts w:eastAsiaTheme="minorEastAsia" w:hAnsi="Constantia"/>
+          <w:kern w:val="24"/>
+        </w:rPr>
+        <w:t xml:space="preserve">The SATE program will help train TechFite on the acceptable use policy and ensure employees are aware of what can be considered malicious activity. This will help mitigate against situations like Nadia Johnson using Metasploit to scan external systems. </w:t>
+      </w:r>
+    </w:p>
+    <w:p>
+      <w:pPr>
+        <w:rPr>
+          <w:b/>
+          <w:bCs/>
+        </w:rPr>
+      </w:pPr>
+      <w:r>
+        <w:rPr>
+          <w:b/>
+          <w:bCs/>
+        </w:rPr>
+        <w:t xml:space="preserve">C. </w:t>
+      </w:r>
+      <w:r>
+        <w:rPr>
+          <w:b/>
+          <w:bCs/>
+        </w:rPr>
+        <w:t>Ethics Issues and Mitigation</w:t>
+      </w:r>
+      <w:r>
+        <w:rPr>
+          <w:b/>
+          <w:bCs/>
+        </w:rPr>
+        <w:t xml:space="preserve"> Summary</w:t>
+      </w:r>
+      <w:r>
+        <w:rPr>
+          <w:b/>
+          <w:bCs/>
+        </w:rPr>
+        <w:t xml:space="preserve"> for </w:t>
+      </w:r>
+      <w:r>
+        <w:rPr>
+          <w:b/>
+          <w:bCs/>
+        </w:rPr>
+        <w:t>Management</w:t>
+      </w:r>
+    </w:p>
+    <w:p>
+      <w:pPr>
+        <w:pStyle w:val="NormalWeb"/>
+        <w:spacing w:before="125" w:beforeAutospacing="0" w:after="0" w:afterAutospacing="0"/>
+        <w:rPr>
+          <w:rFonts w:asciiTheme="minorHAnsi" w:eastAsiaTheme="minorEastAsia" w:hAnsi="Constantia" w:cstheme="minorBidi"/>
+          <w:kern w:val="24"/>
+          <w:sz w:val="22"/>
+          <w:szCs w:val="22"/>
+        </w:rPr>
+      </w:pPr>
+      <w:r>
+        <w:t>Succinctly</w:t>
+      </w:r>
+      <w:r>
+        <w:t xml:space="preserve"> recap </w:t>
+      </w:r>
+      <w:r>
+        <w:t xml:space="preserve">the </w:t>
+      </w:r>
+      <w:r>
+        <w:rPr>
+          <w:rFonts w:asciiTheme="minorHAnsi" w:eastAsiaTheme="minorEastAsia" w:hAnsi="Constantia" w:cstheme="minorBidi"/>
+          <w:kern w:val="24"/>
+          <w:sz w:val="22"/>
+          <w:szCs w:val="22"/>
+        </w:rPr>
+        <w:t xml:space="preserve">ethical issues discussed in </w:t>
+      </w:r>
+      <w:r>
+        <w:rPr>
+          <w:rFonts w:asciiTheme="minorHAnsi" w:eastAsiaTheme="minorEastAsia" w:hAnsi="Constantia" w:cstheme="minorBidi"/>
+          <w:kern w:val="24"/>
+          <w:sz w:val="22"/>
+          <w:szCs w:val="22"/>
+        </w:rPr>
+        <w:t>parts A and B</w:t>
+      </w:r>
+      <w:r>
+        <w:rPr>
+          <w:rFonts w:asciiTheme="minorHAnsi" w:eastAsiaTheme="minorEastAsia" w:hAnsi="Constantia" w:cstheme="minorBidi"/>
+          <w:kern w:val="24"/>
+          <w:sz w:val="22"/>
+          <w:szCs w:val="22"/>
+        </w:rPr>
+        <w:t xml:space="preserve"> along with</w:t>
+      </w:r>
+      <w:r>
+        <w:rPr>
+          <w:rFonts w:asciiTheme="minorHAnsi" w:eastAsiaTheme="minorEastAsia" w:hAnsi="Constantia" w:cstheme="minorBidi"/>
+          <w:kern w:val="24"/>
+          <w:sz w:val="22"/>
+          <w:szCs w:val="22"/>
+        </w:rPr>
+        <w:t xml:space="preserve"> </w:t>
+      </w:r>
+      <w:r>
+        <w:rPr>
+          <w:rFonts w:asciiTheme="minorHAnsi" w:eastAsiaTheme="minorEastAsia" w:hAnsi="Constantia" w:cstheme="minorBidi"/>
+          <w:kern w:val="24"/>
+          <w:sz w:val="22"/>
+          <w:szCs w:val="22"/>
+        </w:rPr>
+        <w:t xml:space="preserve">your recommended mitigation for each of them. Provide a paragraph or two to complete this section. </w:t>
+      </w:r>
+    </w:p>
+    <w:p>
+      <w:pPr>
+        <w:pStyle w:val="NormalWeb"/>
+        <w:spacing w:before="125" w:beforeAutospacing="0" w:after="0" w:afterAutospacing="0"/>
+        <w:rPr>
+          <w:rFonts w:asciiTheme="minorHAnsi" w:eastAsiaTheme="minorEastAsia" w:hAnsi="Constantia" w:cstheme="minorBidi"/>
+          <w:kern w:val="24"/>
+          <w:sz w:val="22"/>
+          <w:szCs w:val="22"/>
+        </w:rPr>
+      </w:pPr>
+      <w:r>
+        <w:rPr>
+          <w:rFonts w:asciiTheme="minorHAnsi" w:eastAsiaTheme="minorEastAsia" w:hAnsi="Constantia" w:cstheme="minorBidi"/>
+          <w:b/>
+          <w:bCs/>
+          <w:kern w:val="24"/>
+          <w:sz w:val="22"/>
+          <w:szCs w:val="22"/>
+        </w:rPr>
+        <w:t>Example One:</w:t>
+      </w:r>
+      <w:r>
+        <w:rPr>
+          <w:rFonts w:asciiTheme="minorHAnsi" w:eastAsiaTheme="minorEastAsia" w:hAnsi="Constantia" w:cstheme="minorBidi"/>
+          <w:b/>
+          <w:bCs/>
+          <w:kern w:val="24"/>
+          <w:sz w:val="22"/>
+          <w:szCs w:val="22"/>
+        </w:rPr>
+        <w:t xml:space="preserve"> </w:t>
+      </w:r>
+      <w:r>
+        <w:rPr>
+          <w:rFonts w:asciiTheme="minorHAnsi" w:eastAsiaTheme="minorEastAsia" w:hAnsi="Constantia" w:cstheme="minorBidi"/>
+          <w:kern w:val="24"/>
+          <w:sz w:val="22"/>
+          <w:szCs w:val="22"/>
+        </w:rPr>
+        <w:t xml:space="preserve"> The first ethical challenge is the questionable relations between Carl Jaspers and Yu Lee. I feel this can be mitigated through a SATE program and reporting hotline. </w:t>
+      </w:r>
+    </w:p>
+    <w:p>
+      <w:pPr>
+        <w:pStyle w:val="NormalWeb"/>
+        <w:spacing w:before="125" w:beforeAutospacing="0" w:after="0" w:afterAutospacing="0"/>
+      </w:pPr>
+      <w:r>
+        <w:rPr>
+          <w:rFonts w:asciiTheme="minorHAnsi" w:eastAsiaTheme="minorEastAsia" w:hAnsi="Constantia" w:cstheme="minorBidi"/>
+          <w:b/>
+          <w:bCs/>
+          <w:kern w:val="24"/>
+          <w:sz w:val="22"/>
+          <w:szCs w:val="22"/>
+        </w:rPr>
+        <w:t>Example Two:</w:t>
+      </w:r>
+      <w:r>
+        <w:rPr>
+          <w:rFonts w:asciiTheme="minorHAnsi" w:eastAsiaTheme="minorEastAsia" w:hAnsi="Constantia" w:cstheme="minorBidi"/>
+          <w:b/>
+          <w:bCs/>
+          <w:kern w:val="24"/>
+          <w:sz w:val="22"/>
+          <w:szCs w:val="22"/>
+        </w:rPr>
+        <w:t xml:space="preserve"> </w:t>
+      </w:r>
+      <w:r>
+        <w:rPr>
+          <w:rFonts w:asciiTheme="minorHAnsi" w:eastAsiaTheme="minorEastAsia" w:hAnsi="Constantia" w:cstheme="minorBidi"/>
+          <w:kern w:val="24"/>
+          <w:sz w:val="22"/>
+          <w:szCs w:val="22"/>
+        </w:rPr>
+        <w:t xml:space="preserve">The second ethical challenge is the situation between Nadia Johnson, Megan </w:t>
+      </w:r>
+      <w:proofErr w:type="gramStart"/>
+      <w:r>
+        <w:rPr>
+          <w:rFonts w:asciiTheme="minorHAnsi" w:eastAsiaTheme="minorEastAsia" w:hAnsi="Constantia" w:cstheme="minorBidi"/>
+          <w:kern w:val="24"/>
+          <w:sz w:val="22"/>
+          <w:szCs w:val="22"/>
+        </w:rPr>
+        <w:t>Rogers</w:t>
+      </w:r>
+      <w:proofErr w:type="gramEnd"/>
+      <w:r>
+        <w:rPr>
+          <w:rFonts w:asciiTheme="minorHAnsi" w:eastAsiaTheme="minorEastAsia" w:hAnsi="Constantia" w:cstheme="minorBidi"/>
+          <w:kern w:val="24"/>
+          <w:sz w:val="22"/>
+          <w:szCs w:val="22"/>
+        </w:rPr>
+        <w:t xml:space="preserve"> and Jack Hudson. Educating the employees (SATE) and providing them an anonymous way to report the behavior of Nadia Johnson could have prevented further scans from being performed by Megan and Jack.  </w:t>
+      </w:r>
+    </w:p>
+    <w:p/>
+    <w:p/>
+    <w:p>
+      <w:pPr>
+        <w:jc w:val="center"/>
+        <w:rPr>
+          <w:b/>
+          <w:bCs/>
+        </w:rPr>
+      </w:pPr>
+    </w:p>
+    <w:p>
+      <w:pPr>
+        <w:jc w:val="center"/>
+        <w:rPr>
+          <w:b/>
+          <w:bCs/>
+        </w:rPr>
+      </w:pPr>
+    </w:p>
+    <w:p>
+      <w:pPr>
+        <w:jc w:val="center"/>
+        <w:rPr>
+          <w:b/>
+          <w:bCs/>
+        </w:rPr>
+      </w:pPr>
+    </w:p>
+    <w:p>
+      <w:pPr>
+        <w:jc w:val="center"/>
+        <w:rPr>
+          <w:b/>
+          <w:bCs/>
+        </w:rPr>
+      </w:pPr>
+    </w:p>
+    <w:p>
+      <w:pPr>
+        <w:jc w:val="center"/>
+        <w:rPr>
+          <w:b/>
+          <w:bCs/>
+        </w:rPr>
+      </w:pPr>
+    </w:p>
+    <w:p>
+      <w:pPr>
+        <w:jc w:val="center"/>
+        <w:rPr>
+          <w:b/>
+          <w:bCs/>
+        </w:rPr>
+      </w:pPr>
+    </w:p>
+    <w:p>
+      <w:pPr>
+        <w:jc w:val="center"/>
+        <w:rPr>
+          <w:b/>
+          <w:bCs/>
+        </w:rPr>
+      </w:pPr>
+    </w:p>
+    <w:p>
+      <w:pPr>
+        <w:jc w:val="center"/>
+        <w:rPr>
+          <w:b/>
+          <w:bCs/>
+        </w:rPr>
+      </w:pPr>
+      <w:r>
+        <w:rPr>
+          <w:b/>
+          <w:bCs/>
+        </w:rPr>
+        <w:lastRenderedPageBreak/>
+        <w:t>References</w:t>
+      </w:r>
+    </w:p>
+    <w:p>
+      <w:pPr>
+        <w:spacing w:after="0" w:line="480" w:lineRule="auto"/>
+      </w:pPr>
+      <w:r>
+        <w:t xml:space="preserve">Annotate sources of any quoted, paraphrases or summarized content used.  Delete this slide prior to submission if you have none to include. Delete the reference page/section if you </w:t>
+      </w:r>
+      <w:r>
+        <w:t xml:space="preserve">do not </w:t>
+      </w:r>
+      <w:r>
+        <w:t xml:space="preserve">have quoted, </w:t>
+      </w:r>
+      <w:r>
+        <w:t>paraphrase</w:t>
+      </w:r>
+      <w:r>
+        <w:t>d,</w:t>
+      </w:r>
+      <w:r>
+        <w:t xml:space="preserve"> or summarized content</w:t>
+      </w:r>
+      <w:r>
+        <w:t>.</w:t>
+      </w:r>
+    </w:p>
+    <w:p>
+      <w:pPr>
+        <w:spacing w:after="0" w:line="480" w:lineRule="auto"/>
+      </w:pPr>
+    </w:p>
+    <w:p>
+      <w:pPr>
+        <w:pStyle w:val="NormalWeb"/>
+        <w:ind w:left="567" w:hanging="567"/>
+      </w:pPr>
+      <w:r>
+        <w:t xml:space="preserve">“Cybersecurity Ethics: Establishing a Code for Your SOC.” </w:t>
       </w:r>
       <w:r>
         <w:rPr>
           <w:i/>
           <w:iCs/>
         </w:rPr>
-        <w:t xml:space="preserve">specific factor </w:t>
+        <w:t>Security Intelligence</w:t>
+      </w:r>
+      <w:r>
+        <w:t xml:space="preserve">, Koen Van </w:t>
+      </w:r>
+      <w:proofErr w:type="spellStart"/>
+      <w:r>
+        <w:t>Impe</w:t>
+      </w:r>
+      <w:proofErr w:type="spellEnd"/>
+      <w:r>
+        <w:t xml:space="preserve">, 8 Jan. 2022, https://securityintelligence.com/articles/cybersecurity-ethics-establishing-a-code-of-conduct-for-soc/. </w:t>
+      </w:r>
+    </w:p>
+    <w:p>
+      <w:pPr>
+        <w:pStyle w:val="NormalWeb"/>
+        <w:spacing w:before="0" w:beforeAutospacing="0" w:after="0" w:afterAutospacing="0" w:line="480" w:lineRule="auto"/>
+        <w:ind w:left="720" w:hanging="720"/>
+      </w:pPr>
+      <w:r>
+        <w:t xml:space="preserve">EC-Council Logo. “Code of Ethics - EC-Council.” </w:t>
       </w:r>
       <w:r>
         <w:rPr>
           <w:i/>
           <w:iCs/>
         </w:rPr>
-        <w:t>you observed in the case study that</w:t>
+        <w:t>EC-Council Logo</w:t>
+      </w:r>
+      <w:r>
+        <w:t xml:space="preserve">, 15 Dec. 2021, </w:t>
+      </w:r>
+      <w:hyperlink r:id="rId7" w:history="1">
+        <w:r>
+          <w:rPr>
+            <w:rStyle w:val="Hyperlink"/>
+          </w:rPr>
+          <w:t>www.eccouncil.org/code-of-ethics</w:t>
+        </w:r>
+      </w:hyperlink>
+      <w:r>
+        <w:t>.</w:t>
+      </w:r>
+    </w:p>
+    <w:p>
+      <w:pPr>
+        <w:pStyle w:val="NormalWeb"/>
+        <w:spacing w:before="0" w:beforeAutospacing="0" w:after="0" w:afterAutospacing="0" w:line="480" w:lineRule="auto"/>
+        <w:ind w:left="720" w:hanging="720"/>
+      </w:pPr>
+      <w:r>
+        <w:t xml:space="preserve">ISSA International. “Code of Ethics.” </w:t>
       </w:r>
       <w:r>
         <w:rPr>
           <w:i/>
           <w:iCs/>
         </w:rPr>
-        <w:t xml:space="preserve"> influenced/led </w:t>
-      </w:r>
-      <w:proofErr w:type="gramStart"/>
-      <w:r>
-        <w:rPr>
-          <w:i/>
-          <w:iCs/>
-        </w:rPr>
-        <w:t>to/contributed</w:t>
-      </w:r>
-      <w:r>
-        <w:rPr>
-          <w:i/>
-          <w:iCs/>
-        </w:rPr>
-        <w:t>,</w:t>
-      </w:r>
-      <w:proofErr w:type="gramEnd"/>
-      <w:r>
-        <w:rPr>
-          <w:i/>
-          <w:iCs/>
-        </w:rPr>
-        <w:t xml:space="preserve"> to follow</w:t>
-      </w:r>
-      <w:r>
-        <w:rPr>
-          <w:i/>
-          <w:iCs/>
-        </w:rPr>
-        <w:t>-</w:t>
-      </w:r>
-      <w:r>
-        <w:rPr>
-          <w:i/>
-          <w:iCs/>
-        </w:rPr>
-        <w:t xml:space="preserve">on </w:t>
-      </w:r>
-      <w:r>
-        <w:rPr>
-          <w:i/>
-          <w:iCs/>
-        </w:rPr>
-        <w:t xml:space="preserve">lax ethical behavior within </w:t>
-      </w:r>
-      <w:proofErr w:type="spellStart"/>
-      <w:r>
-        <w:rPr>
-          <w:i/>
-          <w:iCs/>
-        </w:rPr>
-        <w:t>Techfite</w:t>
-      </w:r>
-      <w:proofErr w:type="spellEnd"/>
-      <w:r>
-        <w:rPr>
-          <w:i/>
-          <w:iCs/>
-        </w:rPr>
-        <w:t xml:space="preserve">. Be sure to logically tie your factor to the resultant </w:t>
-      </w:r>
-      <w:r>
-        <w:rPr>
-          <w:i/>
-          <w:iCs/>
-        </w:rPr>
-        <w:t>behavior.</w:t>
-      </w:r>
-      <w:r>
-        <w:rPr>
-          <w:i/>
-          <w:iCs/>
-        </w:rPr>
-        <w:t xml:space="preserve"> </w:t>
-      </w:r>
-    </w:p>
-    <w:p>
-      <w:pPr>
-        <w:rPr>
-          <w:b/>
-          <w:bCs/>
-        </w:rPr>
+        <w:t>ISSA International</w:t>
+      </w:r>
+      <w:r>
+        <w:t>, 9 Feb. 2019, www.issa.org/code-of-ethics.</w:t>
+      </w:r>
+    </w:p>
+    <w:p>
+      <w:pPr>
+        <w:pStyle w:val="NormalWeb"/>
+        <w:spacing w:before="0" w:beforeAutospacing="0" w:after="0" w:afterAutospacing="0" w:line="480" w:lineRule="auto"/>
+        <w:ind w:left="720" w:hanging="720"/>
       </w:pPr>
     </w:p>
     <w:p>
       <w:pPr>
         <w:spacing w:after="0" w:line="480" w:lineRule="auto"/>
-        <w:ind w:firstLine="720"/>
-        <w:rPr>
-          <w:b/>
-          <w:bCs/>
-        </w:rPr>
-      </w:pPr>
-      <w:r>
-        <w:rPr>
-          <w:i/>
-          <w:iCs/>
-        </w:rPr>
-        <w:lastRenderedPageBreak/>
-        <w:t xml:space="preserve">Discuss a </w:t>
-      </w:r>
-      <w:r>
-        <w:rPr>
-          <w:b/>
-          <w:bCs/>
-          <w:i/>
-          <w:iCs/>
-        </w:rPr>
-        <w:t>second</w:t>
-      </w:r>
-      <w:r>
-        <w:rPr>
-          <w:i/>
-          <w:iCs/>
-        </w:rPr>
-        <w:t xml:space="preserve"> </w:t>
-      </w:r>
-      <w:r>
-        <w:rPr>
-          <w:i/>
-          <w:iCs/>
-        </w:rPr>
-        <w:t xml:space="preserve">specific factor </w:t>
-      </w:r>
-      <w:r>
-        <w:rPr>
-          <w:i/>
-          <w:iCs/>
-        </w:rPr>
-        <w:t xml:space="preserve">you observed in the case study that influenced/led </w:t>
-      </w:r>
-      <w:proofErr w:type="gramStart"/>
-      <w:r>
-        <w:rPr>
-          <w:i/>
-          <w:iCs/>
-        </w:rPr>
-        <w:t>to/contributed,</w:t>
-      </w:r>
-      <w:proofErr w:type="gramEnd"/>
-      <w:r>
-        <w:rPr>
-          <w:i/>
-          <w:iCs/>
-        </w:rPr>
-        <w:t xml:space="preserve"> to follow-on lax ethical behavior within </w:t>
-      </w:r>
-      <w:proofErr w:type="spellStart"/>
-      <w:r>
-        <w:rPr>
-          <w:i/>
-          <w:iCs/>
-        </w:rPr>
-        <w:t>Techfite</w:t>
-      </w:r>
-      <w:proofErr w:type="spellEnd"/>
-      <w:r>
-        <w:rPr>
-          <w:i/>
-          <w:iCs/>
-        </w:rPr>
-        <w:t>. Be sure to logically tie your factor to the resultant behavior.</w:t>
-      </w:r>
-      <w:r>
-        <w:rPr>
-          <w:i/>
-          <w:iCs/>
-        </w:rPr>
-        <w:t xml:space="preserve"> </w:t>
-      </w:r>
-    </w:p>
-    <w:p>
-      <w:pPr>
-        <w:rPr>
-          <w:b/>
-          <w:bCs/>
-        </w:rPr>
-      </w:pPr>
-      <w:r>
-        <w:rPr>
-          <w:b/>
-          <w:bCs/>
-        </w:rPr>
-        <w:t>B1. Information Security Policies</w:t>
-      </w:r>
-    </w:p>
-    <w:p>
-      <w:pPr>
-        <w:spacing w:after="0" w:line="480" w:lineRule="auto"/>
-        <w:ind w:firstLine="720"/>
-        <w:rPr>
-          <w:b/>
-          <w:bCs/>
-        </w:rPr>
-      </w:pPr>
-      <w:r>
-        <w:t>State and describe a s</w:t>
-      </w:r>
-      <w:r>
-        <w:t xml:space="preserve">pecific </w:t>
-      </w:r>
-      <w:r>
-        <w:t xml:space="preserve">information </w:t>
-      </w:r>
-      <w:r>
-        <w:t>security policy</w:t>
-      </w:r>
-      <w:r>
-        <w:t xml:space="preserve"> (by name </w:t>
-      </w:r>
-      <w:proofErr w:type="gramStart"/>
-      <w:r>
-        <w:t>i.e.</w:t>
-      </w:r>
-      <w:proofErr w:type="gramEnd"/>
-      <w:r>
-        <w:t xml:space="preserve"> </w:t>
-      </w:r>
-      <w:r>
-        <w:rPr>
-          <w:i/>
-          <w:iCs/>
-        </w:rPr>
-        <w:t>Password Lockout Policy</w:t>
-      </w:r>
-      <w:r>
-        <w:t>”) and</w:t>
-      </w:r>
-      <w:r>
-        <w:t xml:space="preserve"> </w:t>
-      </w:r>
-      <w:r>
-        <w:t xml:space="preserve">a specific instance of </w:t>
-      </w:r>
-      <w:r>
-        <w:t>cr</w:t>
-      </w:r>
-      <w:r>
-        <w:t xml:space="preserve">iminal activity and negligent activity </w:t>
-      </w:r>
-      <w:r>
-        <w:t>it could have prevented</w:t>
-      </w:r>
-      <w:r>
-        <w:t xml:space="preserve">/reduced/deterred. Discuss how the policy </w:t>
-      </w:r>
-      <w:r>
-        <w:t xml:space="preserve">could have decreased threats to intellectual property. </w:t>
-      </w:r>
-      <w:r>
-        <w:t xml:space="preserve"> </w:t>
-      </w:r>
-    </w:p>
-    <w:p>
-      <w:pPr>
-        <w:spacing w:after="0" w:line="480" w:lineRule="auto"/>
-        <w:ind w:firstLine="720"/>
-      </w:pPr>
-      <w:r>
-        <w:t>State and describe a second s</w:t>
-      </w:r>
-      <w:r>
-        <w:t xml:space="preserve">pecific </w:t>
-      </w:r>
-      <w:r>
-        <w:t xml:space="preserve">information </w:t>
-      </w:r>
-      <w:r>
-        <w:t>security policy</w:t>
-      </w:r>
-      <w:r>
-        <w:t xml:space="preserve"> (by name </w:t>
-      </w:r>
-      <w:proofErr w:type="gramStart"/>
-      <w:r>
-        <w:t>i.e.</w:t>
-      </w:r>
-      <w:proofErr w:type="gramEnd"/>
-      <w:r>
-        <w:t xml:space="preserve"> </w:t>
-      </w:r>
-      <w:r>
-        <w:rPr>
-          <w:i/>
-          <w:iCs/>
-        </w:rPr>
-        <w:t>Password Lockout Policy</w:t>
-      </w:r>
-      <w:r>
-        <w:t>”) and</w:t>
-      </w:r>
-      <w:r>
-        <w:t xml:space="preserve"> </w:t>
-      </w:r>
-      <w:r>
-        <w:t xml:space="preserve">a specific instance of criminal activity and negligent activity it could have prevented/reduced/deterred. Discuss how the policy could have decreased threats to intellectual property.  </w:t>
-      </w:r>
-    </w:p>
-    <w:p>
-      <w:pPr>
-        <w:rPr>
-          <w:b/>
-          <w:bCs/>
-        </w:rPr>
-      </w:pPr>
-      <w:r>
-        <w:rPr>
-          <w:b/>
-          <w:bCs/>
-        </w:rPr>
-        <w:t>B</w:t>
-      </w:r>
-      <w:r>
-        <w:rPr>
-          <w:b/>
-          <w:bCs/>
-        </w:rPr>
-        <w:t>2. SATE Components</w:t>
-      </w:r>
-    </w:p>
-    <w:p>
-      <w:pPr>
-        <w:spacing w:after="0" w:line="480" w:lineRule="auto"/>
-        <w:ind w:firstLine="720"/>
-        <w:rPr>
-          <w:rFonts w:eastAsiaTheme="minorEastAsia" w:cstheme="minorHAnsi"/>
-          <w:color w:val="000000" w:themeColor="text1"/>
-          <w:kern w:val="24"/>
-        </w:rPr>
-      </w:pPr>
-      <w:r>
-        <w:rPr>
-          <w:rFonts w:eastAsiaTheme="minorEastAsia" w:cstheme="minorHAnsi"/>
-          <w:color w:val="000000" w:themeColor="text1"/>
-          <w:kern w:val="24"/>
-        </w:rPr>
-        <w:t xml:space="preserve">Discuss </w:t>
-      </w:r>
-      <w:r>
-        <w:rPr>
-          <w:rFonts w:eastAsiaTheme="minorEastAsia" w:cstheme="minorHAnsi"/>
-          <w:color w:val="000000" w:themeColor="text1"/>
-          <w:kern w:val="24"/>
-        </w:rPr>
-        <w:t xml:space="preserve">a </w:t>
-      </w:r>
-      <w:r>
-        <w:rPr>
-          <w:rFonts w:eastAsiaTheme="minorEastAsia" w:cstheme="minorHAnsi"/>
-          <w:color w:val="000000" w:themeColor="text1"/>
-          <w:kern w:val="24"/>
-        </w:rPr>
-        <w:t xml:space="preserve">component that you would recommend this </w:t>
-      </w:r>
-      <w:r>
-        <w:rPr>
-          <w:rFonts w:eastAsiaTheme="minorEastAsia" w:cstheme="minorHAnsi"/>
-          <w:color w:val="000000" w:themeColor="text1"/>
-          <w:kern w:val="24"/>
-        </w:rPr>
-        <w:t>company</w:t>
-      </w:r>
-      <w:r>
-        <w:rPr>
-          <w:rFonts w:eastAsiaTheme="minorEastAsia" w:cstheme="minorHAnsi"/>
-          <w:color w:val="000000" w:themeColor="text1"/>
-          <w:kern w:val="24"/>
-        </w:rPr>
-        <w:t xml:space="preserve"> adopt and implement</w:t>
-      </w:r>
-      <w:r>
-        <w:rPr>
-          <w:rFonts w:eastAsiaTheme="minorEastAsia" w:cstheme="minorHAnsi"/>
-          <w:color w:val="000000" w:themeColor="text1"/>
-          <w:kern w:val="24"/>
-        </w:rPr>
-        <w:t xml:space="preserve"> </w:t>
-      </w:r>
-      <w:r>
-        <w:rPr>
-          <w:rFonts w:eastAsiaTheme="minorEastAsia" w:cstheme="minorHAnsi"/>
-          <w:color w:val="000000" w:themeColor="text1"/>
-          <w:kern w:val="24"/>
-        </w:rPr>
-        <w:t>as part of their SATE program</w:t>
-      </w:r>
-      <w:r>
-        <w:rPr>
-          <w:rFonts w:eastAsiaTheme="minorEastAsia" w:cstheme="minorHAnsi"/>
-          <w:color w:val="000000" w:themeColor="text1"/>
-          <w:kern w:val="24"/>
-        </w:rPr>
-        <w:t xml:space="preserve">. </w:t>
-      </w:r>
-      <w:r>
-        <w:rPr>
-          <w:rFonts w:eastAsiaTheme="minorEastAsia" w:cstheme="minorHAnsi"/>
-          <w:i/>
-          <w:iCs/>
-          <w:color w:val="000000" w:themeColor="text1"/>
-          <w:kern w:val="24"/>
-        </w:rPr>
-        <w:t>[“Components”</w:t>
-      </w:r>
-      <w:r>
-        <w:rPr>
-          <w:rFonts w:cstheme="minorHAnsi"/>
-          <w:i/>
-          <w:iCs/>
-          <w:color w:val="000000" w:themeColor="text1"/>
-          <w:kern w:val="24"/>
-        </w:rPr>
-        <w:t xml:space="preserve"> in</w:t>
-      </w:r>
-      <w:r>
-        <w:rPr>
-          <w:rFonts w:cstheme="minorHAnsi"/>
-          <w:i/>
-          <w:iCs/>
-          <w:color w:val="000000" w:themeColor="text1"/>
-          <w:kern w:val="24"/>
-        </w:rPr>
-        <w:t xml:space="preserve"> this context include (</w:t>
-      </w:r>
-      <w:proofErr w:type="gramStart"/>
-      <w:r>
-        <w:rPr>
-          <w:rFonts w:cstheme="minorHAnsi"/>
-          <w:i/>
-          <w:iCs/>
-          <w:color w:val="000000" w:themeColor="text1"/>
-          <w:kern w:val="24"/>
-        </w:rPr>
-        <w:t>1)who</w:t>
-      </w:r>
-      <w:proofErr w:type="gramEnd"/>
-      <w:r>
-        <w:rPr>
-          <w:rFonts w:cstheme="minorHAnsi"/>
-          <w:i/>
-          <w:iCs/>
-          <w:color w:val="000000" w:themeColor="text1"/>
-          <w:kern w:val="24"/>
-        </w:rPr>
-        <w:t xml:space="preserve"> will oversee/manage the program, (2) who will be required to participate (take/receive training), (3)who will deliver the training, (4) What are the repercussions for non-compliance</w:t>
-      </w:r>
-      <w:r>
-        <w:rPr>
-          <w:rFonts w:cstheme="minorHAnsi"/>
-          <w:color w:val="000000" w:themeColor="text1"/>
-          <w:kern w:val="24"/>
-        </w:rPr>
-        <w:t>.</w:t>
-      </w:r>
-      <w:r>
-        <w:rPr>
-          <w:rFonts w:cstheme="minorHAnsi"/>
-          <w:color w:val="000000" w:themeColor="text1"/>
-          <w:kern w:val="24"/>
-        </w:rPr>
-        <w:t>]</w:t>
-      </w:r>
-      <w:r>
-        <w:rPr>
-          <w:rFonts w:cstheme="minorHAnsi"/>
-          <w:color w:val="000000" w:themeColor="text1"/>
-          <w:kern w:val="24"/>
-        </w:rPr>
-        <w:t xml:space="preserve"> </w:t>
-      </w:r>
-      <w:r>
-        <w:rPr>
-          <w:rFonts w:cstheme="minorHAnsi"/>
-          <w:color w:val="000000" w:themeColor="text1"/>
-          <w:kern w:val="24"/>
-        </w:rPr>
-        <w:t>Discuss 1 of the four here</w:t>
-      </w:r>
-      <w:r>
-        <w:rPr>
-          <w:rFonts w:cstheme="minorHAnsi"/>
-          <w:color w:val="000000" w:themeColor="text1"/>
-          <w:kern w:val="24"/>
-        </w:rPr>
-        <w:t xml:space="preserve">. </w:t>
-      </w:r>
-    </w:p>
-    <w:p>
-      <w:pPr>
-        <w:spacing w:after="0" w:line="480" w:lineRule="auto"/>
-        <w:ind w:firstLine="720"/>
-        <w:rPr>
-          <w:rFonts w:eastAsiaTheme="minorEastAsia" w:cstheme="minorHAnsi"/>
-          <w:color w:val="000000" w:themeColor="text1"/>
-          <w:kern w:val="24"/>
-        </w:rPr>
-      </w:pPr>
-      <w:r>
-        <w:rPr>
-          <w:rFonts w:eastAsiaTheme="minorEastAsia" w:cstheme="minorHAnsi"/>
-          <w:color w:val="000000" w:themeColor="text1"/>
-          <w:kern w:val="24"/>
-        </w:rPr>
-        <w:t xml:space="preserve">Discuss a second </w:t>
-      </w:r>
-      <w:r>
-        <w:rPr>
-          <w:rFonts w:eastAsiaTheme="minorEastAsia" w:cstheme="minorHAnsi"/>
-          <w:color w:val="000000" w:themeColor="text1"/>
-          <w:kern w:val="24"/>
-        </w:rPr>
-        <w:t>component that you would recommend this company adopt and implement</w:t>
-      </w:r>
-      <w:r>
-        <w:rPr>
-          <w:rFonts w:eastAsiaTheme="minorEastAsia" w:cstheme="minorHAnsi"/>
-          <w:color w:val="000000" w:themeColor="text1"/>
-          <w:kern w:val="24"/>
-        </w:rPr>
-        <w:t xml:space="preserve"> as part of their SATE program. [</w:t>
-      </w:r>
-      <w:r>
-        <w:rPr>
-          <w:rFonts w:eastAsiaTheme="minorEastAsia" w:cstheme="minorHAnsi"/>
-          <w:i/>
-          <w:iCs/>
-          <w:color w:val="000000" w:themeColor="text1"/>
-          <w:kern w:val="24"/>
-        </w:rPr>
-        <w:t>“Components”</w:t>
-      </w:r>
-      <w:r>
-        <w:rPr>
-          <w:rFonts w:cstheme="minorHAnsi"/>
-          <w:i/>
-          <w:iCs/>
-          <w:color w:val="000000" w:themeColor="text1"/>
-          <w:kern w:val="24"/>
-        </w:rPr>
-        <w:t xml:space="preserve"> in</w:t>
-      </w:r>
-      <w:r>
-        <w:rPr>
-          <w:rFonts w:cstheme="minorHAnsi"/>
-          <w:i/>
-          <w:iCs/>
-          <w:color w:val="000000" w:themeColor="text1"/>
-          <w:kern w:val="24"/>
-        </w:rPr>
-        <w:t xml:space="preserve"> this context include (</w:t>
-      </w:r>
-      <w:proofErr w:type="gramStart"/>
-      <w:r>
-        <w:rPr>
-          <w:rFonts w:cstheme="minorHAnsi"/>
-          <w:i/>
-          <w:iCs/>
-          <w:color w:val="000000" w:themeColor="text1"/>
-          <w:kern w:val="24"/>
-        </w:rPr>
-        <w:t>1)who</w:t>
-      </w:r>
-      <w:proofErr w:type="gramEnd"/>
-      <w:r>
-        <w:rPr>
-          <w:rFonts w:cstheme="minorHAnsi"/>
-          <w:i/>
-          <w:iCs/>
-          <w:color w:val="000000" w:themeColor="text1"/>
-          <w:kern w:val="24"/>
-        </w:rPr>
-        <w:t xml:space="preserve"> will oversee/manage the program, (2) who will be required to participate (take/receive training), (3)who will deliver the training, (4) What are the repercussions for non-compliance</w:t>
-      </w:r>
-      <w:r>
-        <w:rPr>
-          <w:rFonts w:cstheme="minorHAnsi"/>
-          <w:color w:val="000000" w:themeColor="text1"/>
-          <w:kern w:val="24"/>
-        </w:rPr>
-        <w:t>.</w:t>
-      </w:r>
-      <w:r>
-        <w:rPr>
-          <w:rFonts w:cstheme="minorHAnsi"/>
-          <w:color w:val="000000" w:themeColor="text1"/>
-          <w:kern w:val="24"/>
-        </w:rPr>
-        <w:t>]</w:t>
-      </w:r>
-      <w:r>
-        <w:rPr>
-          <w:rFonts w:cstheme="minorHAnsi"/>
-          <w:color w:val="000000" w:themeColor="text1"/>
-          <w:kern w:val="24"/>
-        </w:rPr>
-        <w:t xml:space="preserve"> </w:t>
-      </w:r>
-      <w:r>
-        <w:rPr>
-          <w:rFonts w:cstheme="minorHAnsi"/>
-          <w:color w:val="000000" w:themeColor="text1"/>
-          <w:kern w:val="24"/>
-        </w:rPr>
-        <w:t xml:space="preserve">Discuss 1 of the four here. </w:t>
-      </w:r>
-    </w:p>
-    <w:p>
-      <w:pPr>
-        <w:spacing w:after="0" w:line="480" w:lineRule="auto"/>
-        <w:rPr>
-          <w:b/>
-          <w:bCs/>
-        </w:rPr>
-      </w:pPr>
-      <w:r>
-        <w:rPr>
-          <w:b/>
-          <w:bCs/>
-        </w:rPr>
-        <w:t>B2a. SATE Program</w:t>
-      </w:r>
-      <w:r>
-        <w:rPr>
-          <w:b/>
-          <w:bCs/>
-        </w:rPr>
-        <w:t xml:space="preserve"> Communication</w:t>
-      </w:r>
-    </w:p>
-    <w:p>
-      <w:pPr>
-        <w:spacing w:after="0" w:line="480" w:lineRule="auto"/>
-        <w:ind w:firstLine="720"/>
-        <w:rPr>
-          <w:rFonts w:cstheme="minorHAnsi"/>
-          <w:color w:val="0BD0D9"/>
-        </w:rPr>
-      </w:pPr>
-      <w:r>
-        <w:rPr>
-          <w:rFonts w:eastAsiaTheme="minorEastAsia" w:cstheme="minorHAnsi"/>
-          <w:color w:val="000000" w:themeColor="text1"/>
-          <w:kern w:val="24"/>
-        </w:rPr>
-        <w:t>Discuss</w:t>
-      </w:r>
-      <w:r>
-        <w:rPr>
-          <w:rFonts w:eastAsiaTheme="minorEastAsia" w:cstheme="minorHAnsi"/>
-          <w:kern w:val="24"/>
-        </w:rPr>
-        <w:t xml:space="preserve"> </w:t>
-      </w:r>
-      <w:r>
-        <w:rPr>
-          <w:rFonts w:eastAsiaTheme="minorEastAsia" w:cstheme="minorHAnsi"/>
-          <w:b/>
-          <w:bCs/>
-          <w:kern w:val="24"/>
-        </w:rPr>
-        <w:t>“how</w:t>
-      </w:r>
-      <w:r>
-        <w:rPr>
-          <w:rFonts w:eastAsiaTheme="minorEastAsia" w:cstheme="minorHAnsi"/>
-          <w:b/>
-          <w:bCs/>
-          <w:color w:val="000000" w:themeColor="text1"/>
-          <w:kern w:val="24"/>
-        </w:rPr>
-        <w:t>”</w:t>
-      </w:r>
-      <w:r>
-        <w:rPr>
-          <w:rFonts w:eastAsiaTheme="minorEastAsia" w:cstheme="minorHAnsi"/>
-          <w:color w:val="000000" w:themeColor="text1"/>
-          <w:kern w:val="24"/>
-        </w:rPr>
-        <w:t xml:space="preserve"> employees will be informed of the company's SATE Program's existence and requirements. This program did not exist before you recommended it, so how you would recommend </w:t>
-      </w:r>
-      <w:r>
-        <w:rPr>
-          <w:rFonts w:eastAsiaTheme="minorEastAsia" w:cstheme="minorHAnsi"/>
-          <w:color w:val="000000" w:themeColor="text1"/>
-          <w:kern w:val="24"/>
-        </w:rPr>
-        <w:lastRenderedPageBreak/>
-        <w:t xml:space="preserve">the company “communicate” that it does and what it entails? An individual letter from the office custodian to each employee via raven or homing Pigeon? Or maybe a more modern technological method from a more authoritative source within the company? </w:t>
-      </w:r>
-    </w:p>
-    <w:p>
-      <w:pPr>
-        <w:rPr>
-          <w:b/>
-          <w:bCs/>
-        </w:rPr>
-      </w:pPr>
-      <w:r>
-        <w:rPr>
-          <w:b/>
-          <w:bCs/>
-        </w:rPr>
-        <w:t>B2</w:t>
-      </w:r>
-      <w:r>
-        <w:rPr>
-          <w:b/>
-          <w:bCs/>
-        </w:rPr>
-        <w:t>b. SATE Program Justification</w:t>
-      </w:r>
-    </w:p>
-    <w:p>
-      <w:pPr>
-        <w:spacing w:after="0" w:line="480" w:lineRule="auto"/>
-        <w:ind w:firstLine="720"/>
-        <w:rPr>
-          <w:rFonts w:eastAsiaTheme="minorEastAsia" w:hAnsi="Constantia"/>
-          <w:kern w:val="24"/>
-        </w:rPr>
-      </w:pPr>
-      <w:r>
-        <w:rPr>
-          <w:rFonts w:eastAsiaTheme="minorEastAsia" w:hAnsi="Constantia"/>
-          <w:kern w:val="24"/>
-        </w:rPr>
-        <w:t xml:space="preserve">Restate one of the specific undesirable behaviors </w:t>
-      </w:r>
-      <w:r>
-        <w:rPr>
-          <w:rFonts w:eastAsiaTheme="minorEastAsia" w:hAnsi="Constantia"/>
-          <w:kern w:val="24"/>
-        </w:rPr>
-        <w:t xml:space="preserve">you discussed in </w:t>
-      </w:r>
-      <w:r>
-        <w:rPr>
-          <w:rFonts w:eastAsiaTheme="minorEastAsia" w:hAnsi="Constantia"/>
-          <w:kern w:val="24"/>
-        </w:rPr>
-        <w:t>Part A</w:t>
-      </w:r>
-      <w:r>
-        <w:rPr>
-          <w:rFonts w:eastAsiaTheme="minorEastAsia" w:hAnsi="Constantia"/>
-          <w:kern w:val="24"/>
-        </w:rPr>
-        <w:t xml:space="preserve"> and discuss</w:t>
-      </w:r>
-      <w:r>
-        <w:rPr>
-          <w:rFonts w:eastAsiaTheme="minorEastAsia" w:hAnsi="Constantia"/>
-          <w:kern w:val="24"/>
-        </w:rPr>
-        <w:t xml:space="preserve"> </w:t>
-      </w:r>
-      <w:r>
-        <w:rPr>
-          <w:rFonts w:eastAsiaTheme="minorEastAsia" w:hAnsi="Constantia"/>
-          <w:kern w:val="24"/>
-        </w:rPr>
-        <w:t>a</w:t>
-      </w:r>
-      <w:r>
-        <w:rPr>
-          <w:rFonts w:eastAsiaTheme="minorEastAsia" w:hAnsi="Constantia"/>
-          <w:kern w:val="24"/>
-        </w:rPr>
-        <w:t xml:space="preserve"> training or education aspect that will be included in your recommended SATE program that would mitigate the identified behavior and thereby benefit </w:t>
-      </w:r>
-      <w:proofErr w:type="spellStart"/>
-      <w:r>
-        <w:rPr>
-          <w:rFonts w:eastAsiaTheme="minorEastAsia" w:hAnsi="Constantia"/>
-          <w:kern w:val="24"/>
-        </w:rPr>
-        <w:t>TechFite</w:t>
-      </w:r>
-      <w:proofErr w:type="spellEnd"/>
-      <w:r>
-        <w:rPr>
-          <w:rFonts w:eastAsiaTheme="minorEastAsia" w:hAnsi="Constantia"/>
-          <w:kern w:val="24"/>
-        </w:rPr>
-        <w:t>.</w:t>
-      </w:r>
-    </w:p>
-    <w:p>
-      <w:pPr>
-        <w:spacing w:after="0" w:line="480" w:lineRule="auto"/>
-        <w:ind w:firstLine="720"/>
-      </w:pPr>
-      <w:r>
-        <w:rPr>
-          <w:rFonts w:eastAsiaTheme="minorEastAsia" w:hAnsi="Constantia"/>
-          <w:kern w:val="24"/>
-        </w:rPr>
-        <w:t xml:space="preserve">Restate </w:t>
-      </w:r>
-      <w:r>
-        <w:rPr>
-          <w:rFonts w:eastAsiaTheme="minorEastAsia" w:hAnsi="Constantia"/>
-          <w:kern w:val="24"/>
-        </w:rPr>
-        <w:t xml:space="preserve">a second </w:t>
-      </w:r>
-      <w:r>
-        <w:rPr>
-          <w:rFonts w:eastAsiaTheme="minorEastAsia" w:hAnsi="Constantia"/>
-          <w:kern w:val="24"/>
-        </w:rPr>
-        <w:t xml:space="preserve">specific undesirable behavior </w:t>
-      </w:r>
-      <w:r>
-        <w:rPr>
-          <w:rFonts w:eastAsiaTheme="minorEastAsia" w:hAnsi="Constantia"/>
-          <w:kern w:val="24"/>
-        </w:rPr>
-        <w:t xml:space="preserve">you discussed in </w:t>
-      </w:r>
-      <w:r>
-        <w:rPr>
-          <w:rFonts w:eastAsiaTheme="minorEastAsia" w:hAnsi="Constantia"/>
-          <w:kern w:val="24"/>
-        </w:rPr>
-        <w:t>Part A</w:t>
-      </w:r>
-      <w:r>
-        <w:rPr>
-          <w:rFonts w:eastAsiaTheme="minorEastAsia" w:hAnsi="Constantia"/>
-          <w:kern w:val="24"/>
-        </w:rPr>
-        <w:t xml:space="preserve"> and discuss a</w:t>
-      </w:r>
-      <w:r>
-        <w:rPr>
-          <w:rFonts w:eastAsiaTheme="minorEastAsia" w:hAnsi="Constantia"/>
-          <w:kern w:val="24"/>
-        </w:rPr>
-        <w:t xml:space="preserve"> training or education aspect that will be included in your recommended SATE program that would mitigate the identified behavior and thereby benefit </w:t>
-      </w:r>
-      <w:proofErr w:type="spellStart"/>
-      <w:r>
-        <w:rPr>
-          <w:rFonts w:eastAsiaTheme="minorEastAsia" w:hAnsi="Constantia"/>
-          <w:kern w:val="24"/>
-        </w:rPr>
-        <w:t>TechFite</w:t>
-      </w:r>
-      <w:proofErr w:type="spellEnd"/>
-      <w:r>
-        <w:rPr>
-          <w:rFonts w:eastAsiaTheme="minorEastAsia" w:hAnsi="Constantia"/>
-          <w:kern w:val="24"/>
-        </w:rPr>
-        <w:t>.</w:t>
-      </w:r>
-    </w:p>
-    <w:p>
-      <w:pPr>
-        <w:rPr>
-          <w:b/>
-          <w:bCs/>
-        </w:rPr>
-      </w:pPr>
-      <w:r>
-        <w:rPr>
-          <w:b/>
-          <w:bCs/>
-        </w:rPr>
-        <w:t xml:space="preserve">C. </w:t>
-      </w:r>
-      <w:r>
-        <w:rPr>
-          <w:b/>
-          <w:bCs/>
-        </w:rPr>
-        <w:t>Ethics Issues and Mitigation</w:t>
-      </w:r>
-      <w:r>
-        <w:rPr>
-          <w:b/>
-          <w:bCs/>
-        </w:rPr>
-        <w:t xml:space="preserve"> Summary</w:t>
-      </w:r>
-      <w:r>
-        <w:rPr>
-          <w:b/>
-          <w:bCs/>
-        </w:rPr>
-        <w:t xml:space="preserve"> for </w:t>
-      </w:r>
-      <w:r>
-        <w:rPr>
-          <w:b/>
-          <w:bCs/>
-        </w:rPr>
-        <w:t>Management</w:t>
-      </w:r>
-    </w:p>
-    <w:p>
-      <w:pPr>
-        <w:pStyle w:val="NormalWeb"/>
-        <w:spacing w:before="125" w:beforeAutospacing="0" w:after="0" w:afterAutospacing="0"/>
-      </w:pPr>
-      <w:r>
-        <w:t>Succinctly</w:t>
-      </w:r>
-      <w:r>
-        <w:t xml:space="preserve"> recap </w:t>
-      </w:r>
-      <w:r>
-        <w:t xml:space="preserve">the </w:t>
-      </w:r>
-      <w:r>
-        <w:rPr>
-          <w:rFonts w:asciiTheme="minorHAnsi" w:eastAsiaTheme="minorEastAsia" w:hAnsi="Constantia" w:cstheme="minorBidi"/>
-          <w:kern w:val="24"/>
-          <w:sz w:val="22"/>
-          <w:szCs w:val="22"/>
-        </w:rPr>
-        <w:t xml:space="preserve">ethical issues discussed in </w:t>
-      </w:r>
-      <w:r>
-        <w:rPr>
-          <w:rFonts w:asciiTheme="minorHAnsi" w:eastAsiaTheme="minorEastAsia" w:hAnsi="Constantia" w:cstheme="minorBidi"/>
-          <w:kern w:val="24"/>
-          <w:sz w:val="22"/>
-          <w:szCs w:val="22"/>
-        </w:rPr>
-        <w:t>parts A and B</w:t>
-      </w:r>
-      <w:r>
-        <w:rPr>
-          <w:rFonts w:asciiTheme="minorHAnsi" w:eastAsiaTheme="minorEastAsia" w:hAnsi="Constantia" w:cstheme="minorBidi"/>
-          <w:kern w:val="24"/>
-          <w:sz w:val="22"/>
-          <w:szCs w:val="22"/>
-        </w:rPr>
-        <w:t xml:space="preserve"> along with</w:t>
-      </w:r>
-      <w:r>
-        <w:rPr>
-          <w:rFonts w:asciiTheme="minorHAnsi" w:eastAsiaTheme="minorEastAsia" w:hAnsi="Constantia" w:cstheme="minorBidi"/>
-          <w:kern w:val="24"/>
-          <w:sz w:val="22"/>
-          <w:szCs w:val="22"/>
-        </w:rPr>
-        <w:t xml:space="preserve"> </w:t>
-      </w:r>
-      <w:r>
-        <w:rPr>
-          <w:rFonts w:asciiTheme="minorHAnsi" w:eastAsiaTheme="minorEastAsia" w:hAnsi="Constantia" w:cstheme="minorBidi"/>
-          <w:kern w:val="24"/>
-          <w:sz w:val="22"/>
-          <w:szCs w:val="22"/>
-        </w:rPr>
-        <w:t xml:space="preserve">your recommended mitigation for each of them. Provide a paragraph or two to complete this section. </w:t>
-      </w:r>
-    </w:p>
-    <w:p>
-      <w:pPr>
-        <w:spacing w:after="0" w:line="480" w:lineRule="auto"/>
-        <w:ind w:firstLine="720"/>
-      </w:pPr>
-    </w:p>
-    <w:p/>
-    <w:p>
-      <w:pPr>
-        <w:jc w:val="center"/>
-        <w:rPr>
-          <w:b/>
-          <w:bCs/>
-        </w:rPr>
-      </w:pPr>
-    </w:p>
-    <w:p>
-      <w:pPr>
-        <w:jc w:val="center"/>
-        <w:rPr>
-          <w:b/>
-          <w:bCs/>
-        </w:rPr>
-      </w:pPr>
-    </w:p>
-    <w:p>
-      <w:pPr>
-        <w:jc w:val="center"/>
-        <w:rPr>
-          <w:b/>
-          <w:bCs/>
-        </w:rPr>
-      </w:pPr>
-    </w:p>
-    <w:p>
-      <w:pPr>
-        <w:jc w:val="center"/>
-        <w:rPr>
-          <w:b/>
-          <w:bCs/>
-        </w:rPr>
-      </w:pPr>
-    </w:p>
-    <w:p>
-      <w:pPr>
-        <w:jc w:val="center"/>
-        <w:rPr>
-          <w:b/>
-          <w:bCs/>
-        </w:rPr>
-      </w:pPr>
-    </w:p>
-    <w:p>
-      <w:pPr>
-        <w:jc w:val="center"/>
-        <w:rPr>
-          <w:b/>
-          <w:bCs/>
-        </w:rPr>
-      </w:pPr>
-    </w:p>
-    <w:p>
-      <w:pPr>
-        <w:jc w:val="center"/>
-        <w:rPr>
-          <w:b/>
-          <w:bCs/>
-        </w:rPr>
-      </w:pPr>
-    </w:p>
-    <w:p>
-      <w:pPr>
-        <w:jc w:val="center"/>
-        <w:rPr>
-          <w:b/>
-          <w:bCs/>
-        </w:rPr>
-      </w:pPr>
-    </w:p>
-    <w:p>
-      <w:pPr>
-        <w:jc w:val="center"/>
-        <w:rPr>
-          <w:b/>
-          <w:bCs/>
-        </w:rPr>
-      </w:pPr>
-      <w:r>
-        <w:rPr>
-          <w:b/>
-          <w:bCs/>
-        </w:rPr>
-        <w:t>References</w:t>
-      </w:r>
-    </w:p>
-    <w:p>
-      <w:pPr>
-        <w:spacing w:after="0" w:line="480" w:lineRule="auto"/>
-      </w:pPr>
-      <w:r>
-        <w:t xml:space="preserve">Annotate sources of any quoted, paraphrases or summarized content used.  Delete this slide prior to submission if you have none to include. Delete the reference page/section if you </w:t>
-      </w:r>
-      <w:r>
-        <w:t xml:space="preserve">do not </w:t>
-      </w:r>
-      <w:r>
-        <w:t xml:space="preserve">have quoted, </w:t>
-      </w:r>
-      <w:r>
-        <w:t>paraphrase</w:t>
-      </w:r>
-      <w:r>
-        <w:t>d,</w:t>
-      </w:r>
-      <w:r>
-        <w:t xml:space="preserve"> or summarized content</w:t>
-      </w:r>
-      <w:r>
-        <w:t>.</w:t>
-      </w:r>
+      </w:pPr>
     </w:p>
     <w:p/>
     <w:p>
@@ -3225,6 +2763,95 @@
     </w:lvl>
   </w:abstractNum>
   <w:abstractNum w:abstractNumId="11" w15:restartNumberingAfterBreak="0">
+    <w:nsid w:val="64316705"/>
+    <w:multiLevelType w:val="hybridMultilevel"/>
+    <w:tmpl w:val="F2122A64"/>
+    <w:lvl w:ilvl="0" w:tplc="5E42A61C">
+      <w:start w:val="1"/>
+      <w:numFmt w:val="decimal"/>
+      <w:lvlText w:val="%1."/>
+      <w:lvlJc w:val="left"/>
+      <w:pPr>
+        <w:ind w:left="1080" w:hanging="360"/>
+      </w:pPr>
+      <w:rPr>
+        <w:rFonts w:hint="default"/>
+      </w:rPr>
+    </w:lvl>
+    <w:lvl w:ilvl="1" w:tplc="04090019" w:tentative="1">
+      <w:start w:val="1"/>
+      <w:numFmt w:val="lowerLetter"/>
+      <w:lvlText w:val="%2."/>
+      <w:lvlJc w:val="left"/>
+      <w:pPr>
+        <w:ind w:left="1800" w:hanging="360"/>
+      </w:pPr>
+    </w:lvl>
+    <w:lvl w:ilvl="2" w:tplc="0409001B" w:tentative="1">
+      <w:start w:val="1"/>
+      <w:numFmt w:val="lowerRoman"/>
+      <w:lvlText w:val="%3."/>
+      <w:lvlJc w:val="right"/>
+      <w:pPr>
+        <w:ind w:left="2520" w:hanging="180"/>
+      </w:pPr>
+    </w:lvl>
+    <w:lvl w:ilvl="3" w:tplc="0409000F" w:tentative="1">
+      <w:start w:val="1"/>
+      <w:numFmt w:val="decimal"/>
+      <w:lvlText w:val="%4."/>
+      <w:lvlJc w:val="left"/>
+      <w:pPr>
+        <w:ind w:left="3240" w:hanging="360"/>
+      </w:pPr>
+    </w:lvl>
+    <w:lvl w:ilvl="4" w:tplc="04090019" w:tentative="1">
+      <w:start w:val="1"/>
+      <w:numFmt w:val="lowerLetter"/>
+      <w:lvlText w:val="%5."/>
+      <w:lvlJc w:val="left"/>
+      <w:pPr>
+        <w:ind w:left="3960" w:hanging="360"/>
+      </w:pPr>
+    </w:lvl>
+    <w:lvl w:ilvl="5" w:tplc="0409001B" w:tentative="1">
+      <w:start w:val="1"/>
+      <w:numFmt w:val="lowerRoman"/>
+      <w:lvlText w:val="%6."/>
+      <w:lvlJc w:val="right"/>
+      <w:pPr>
+        <w:ind w:left="4680" w:hanging="180"/>
+      </w:pPr>
+    </w:lvl>
+    <w:lvl w:ilvl="6" w:tplc="0409000F" w:tentative="1">
+      <w:start w:val="1"/>
+      <w:numFmt w:val="decimal"/>
+      <w:lvlText w:val="%7."/>
+      <w:lvlJc w:val="left"/>
+      <w:pPr>
+        <w:ind w:left="5400" w:hanging="360"/>
+      </w:pPr>
+    </w:lvl>
+    <w:lvl w:ilvl="7" w:tplc="04090019" w:tentative="1">
+      <w:start w:val="1"/>
+      <w:numFmt w:val="lowerLetter"/>
+      <w:lvlText w:val="%8."/>
+      <w:lvlJc w:val="left"/>
+      <w:pPr>
+        <w:ind w:left="6120" w:hanging="360"/>
+      </w:pPr>
+    </w:lvl>
+    <w:lvl w:ilvl="8" w:tplc="0409001B" w:tentative="1">
+      <w:start w:val="1"/>
+      <w:numFmt w:val="lowerRoman"/>
+      <w:lvlText w:val="%9."/>
+      <w:lvlJc w:val="right"/>
+      <w:pPr>
+        <w:ind w:left="6840" w:hanging="180"/>
+      </w:pPr>
+    </w:lvl>
+  </w:abstractNum>
+  <w:abstractNum w:abstractNumId="12" w15:restartNumberingAfterBreak="0">
     <w:nsid w:val="6A3838D0"/>
     <w:multiLevelType w:val="hybridMultilevel"/>
     <w:tmpl w:val="76F880CE"/>
@@ -3364,7 +2991,7 @@
       </w:rPr>
     </w:lvl>
   </w:abstractNum>
-  <w:abstractNum w:abstractNumId="12" w15:restartNumberingAfterBreak="0">
+  <w:abstractNum w:abstractNumId="13" w15:restartNumberingAfterBreak="0">
     <w:nsid w:val="769808CF"/>
     <w:multiLevelType w:val="hybridMultilevel"/>
     <w:tmpl w:val="31F03412"/>
@@ -3477,7 +3104,7 @@
       </w:pPr>
     </w:lvl>
   </w:abstractNum>
-  <w:abstractNum w:abstractNumId="13" w15:restartNumberingAfterBreak="0">
+  <w:abstractNum w:abstractNumId="14" w15:restartNumberingAfterBreak="0">
     <w:nsid w:val="7CAD43F9"/>
     <w:multiLevelType w:val="hybridMultilevel"/>
     <w:tmpl w:val="DCC61FB4"/>
@@ -3627,7 +3254,7 @@
     <w:abstractNumId w:val="10"/>
   </w:num>
   <w:num w:numId="4" w16cid:durableId="828209990">
-    <w:abstractNumId w:val="11"/>
+    <w:abstractNumId w:val="12"/>
   </w:num>
   <w:num w:numId="5" w16cid:durableId="1773745805">
     <w:abstractNumId w:val="8"/>
@@ -3636,7 +3263,7 @@
     <w:abstractNumId w:val="6"/>
   </w:num>
   <w:num w:numId="7" w16cid:durableId="802776895">
-    <w:abstractNumId w:val="12"/>
+    <w:abstractNumId w:val="13"/>
   </w:num>
   <w:num w:numId="8" w16cid:durableId="433330775">
     <w:abstractNumId w:val="7"/>
@@ -3651,13 +3278,16 @@
     <w:abstractNumId w:val="9"/>
   </w:num>
   <w:num w:numId="12" w16cid:durableId="863445843">
-    <w:abstractNumId w:val="13"/>
+    <w:abstractNumId w:val="14"/>
   </w:num>
   <w:num w:numId="13" w16cid:durableId="1240024095">
     <w:abstractNumId w:val="1"/>
   </w:num>
   <w:num w:numId="14" w16cid:durableId="703289879">
     <w:abstractNumId w:val="4"/>
+  </w:num>
+  <w:num w:numId="15" w16cid:durableId="508839627">
+    <w:abstractNumId w:val="11"/>
   </w:num>
 </w:numbering>
 </file>
@@ -4220,6 +3850,29 @@
       <w:szCs w:val="24"/>
     </w:rPr>
   </w:style>
+  <w:style w:type="character" w:styleId="Hyperlink">
+    <w:name w:val="Hyperlink"/>
+    <w:basedOn w:val="DefaultParagraphFont"/>
+    <w:uiPriority w:val="99"/>
+    <w:unhideWhenUsed/>
+    <w:rsid w:val="00EC59E2"/>
+    <w:rPr>
+      <w:color w:val="0563C1" w:themeColor="hyperlink"/>
+      <w:u w:val="single"/>
+    </w:rPr>
+  </w:style>
+  <w:style w:type="character" w:styleId="UnresolvedMention">
+    <w:name w:val="Unresolved Mention"/>
+    <w:basedOn w:val="DefaultParagraphFont"/>
+    <w:uiPriority w:val="99"/>
+    <w:semiHidden/>
+    <w:unhideWhenUsed/>
+    <w:rsid w:val="00EC59E2"/>
+    <w:rPr>
+      <w:color w:val="605E5C"/>
+      <w:shd w:val="clear" w:color="auto" w:fill="E1DFDD"/>
+    </w:rPr>
+  </w:style>
 </w:styles>
 </file>
 
@@ -4516,4 +4169,16 @@
     </a:ext>
   </a:extLst>
 </a:theme>
+</file>
+
+<file path=customXml/item1.xml><?xml version="1.0" encoding="utf-8"?>
+<b:Sources xmlns:b="http://schemas.openxmlformats.org/officeDocument/2006/bibliography" xmlns="http://schemas.openxmlformats.org/officeDocument/2006/bibliography" SelectedStyle="\APASixthEditionOfficeOnline.xsl" StyleName="APA" Version="6"/>
+</file>
+
+<file path=customXml/itemProps1.xml><?xml version="1.0" encoding="utf-8"?>
+<ds:datastoreItem xmlns:ds="http://schemas.openxmlformats.org/officeDocument/2006/customXml" ds:itemID="{3241080C-E0D6-4293-8F9B-D312D6654B36}">
+  <ds:schemaRefs>
+    <ds:schemaRef ds:uri="http://schemas.openxmlformats.org/officeDocument/2006/bibliography"/>
+  </ds:schemaRefs>
+</ds:datastoreItem>
 </file>
</xml_diff>